<commit_message>
Judit project sheet done
I created .gitignore to avoid add game project to this branch
</commit_message>
<xml_diff>
--- a/FullProjecte_JuditQuintana.docx
+++ b/FullProjecte_JuditQuintana.docx
@@ -164,12 +164,6 @@
         <w:gridCol w:w="1877"/>
       </w:tblGrid>
       <w:tr>
-        <w:tblPrEx>
-          <w:tblCellMar>
-            <w:top w:w="0" w:type="dxa"/>
-            <w:bottom w:w="0" w:type="dxa"/>
-          </w:tblCellMar>
-        </w:tblPrEx>
         <w:tc>
           <w:tcPr>
             <w:tcW w:w="7867" w:type="dxa"/>
@@ -452,7 +446,21 @@
                 <w:rFonts w:ascii="Arial" w:hAnsi="Arial"/>
                 <w:sz w:val="24"/>
               </w:rPr>
-              <w:t>23/01/2022</w:t>
+              <w:t>2</w:t>
+            </w:r>
+            <w:r>
+              <w:rPr>
+                <w:rFonts w:ascii="Arial" w:hAnsi="Arial"/>
+                <w:sz w:val="24"/>
+              </w:rPr>
+              <w:t>5</w:t>
+            </w:r>
+            <w:r>
+              <w:rPr>
+                <w:rFonts w:ascii="Arial" w:hAnsi="Arial"/>
+                <w:sz w:val="24"/>
+              </w:rPr>
+              <w:t>/01/2022</w:t>
             </w:r>
           </w:p>
         </w:tc>
@@ -516,34 +524,14 @@
         </w:rPr>
         <w:t xml:space="preserve"> </w:t>
       </w:r>
-      <w:proofErr w:type="spellStart"/>
       <w:r>
         <w:rPr>
           <w:rFonts w:ascii="Arial" w:hAnsi="Arial" w:cs="Arial"/>
           <w:sz w:val="27"/>
           <w:szCs w:val="27"/>
         </w:rPr>
-        <w:t>Ajax</w:t>
+        <w:t>Ajax: Creació d’un Metroidvania</w:t>
       </w:r>
-      <w:proofErr w:type="spellEnd"/>
-      <w:r>
-        <w:rPr>
-          <w:rFonts w:ascii="Arial" w:hAnsi="Arial" w:cs="Arial"/>
-          <w:sz w:val="27"/>
-          <w:szCs w:val="27"/>
-        </w:rPr>
-        <w:t xml:space="preserve">: Creació d’un </w:t>
-      </w:r>
-      <w:proofErr w:type="spellStart"/>
-      <w:r>
-        <w:rPr>
-          <w:rFonts w:ascii="Arial" w:hAnsi="Arial" w:cs="Arial"/>
-          <w:sz w:val="27"/>
-          <w:szCs w:val="27"/>
-        </w:rPr>
-        <w:t>Metroidvania</w:t>
-      </w:r>
-      <w:proofErr w:type="spellEnd"/>
     </w:p>
     <w:p>
       <w:pPr>
@@ -585,12 +573,6 @@
         <w:gridCol w:w="9744"/>
       </w:tblGrid>
       <w:tr>
-        <w:tblPrEx>
-          <w:tblCellMar>
-            <w:top w:w="0" w:type="dxa"/>
-            <w:bottom w:w="0" w:type="dxa"/>
-          </w:tblCellMar>
-        </w:tblPrEx>
         <w:trPr>
           <w:cantSplit/>
           <w:trHeight w:val="6550"/>
@@ -623,7 +605,21 @@
                 <w:rFonts w:ascii="Arial" w:hAnsi="Arial"/>
                 <w:sz w:val="28"/>
               </w:rPr>
-              <w:t xml:space="preserve"> (Antecedents, objecte i abast)</w:t>
+              <w:t xml:space="preserve"> (Antecedents, </w:t>
+            </w:r>
+            <w:r>
+              <w:rPr>
+                <w:rFonts w:ascii="Arial" w:hAnsi="Arial"/>
+                <w:sz w:val="28"/>
+              </w:rPr>
+              <w:t>objectius</w:t>
+            </w:r>
+            <w:r>
+              <w:rPr>
+                <w:rFonts w:ascii="Arial" w:hAnsi="Arial"/>
+                <w:sz w:val="28"/>
+              </w:rPr>
+              <w:t>)</w:t>
             </w:r>
             <w:r>
               <w:rPr>
@@ -653,119 +649,81 @@
           <w:p>
             <w:pPr>
               <w:pStyle w:val="Textosinformato"/>
-              <w:rPr>
-                <w:rFonts w:ascii="Arial" w:hAnsi="Arial"/>
-                <w:sz w:val="24"/>
-              </w:rPr>
-            </w:pPr>
-          </w:p>
-          <w:p>
-            <w:pPr>
-              <w:pStyle w:val="Textosinformato"/>
-              <w:rPr>
-                <w:rFonts w:ascii="Arial" w:hAnsi="Arial"/>
-                <w:sz w:val="24"/>
-              </w:rPr>
-            </w:pPr>
-          </w:p>
-          <w:p>
-            <w:pPr>
-              <w:pStyle w:val="Textosinformato"/>
-              <w:rPr>
-                <w:rFonts w:ascii="Arial" w:hAnsi="Arial"/>
-                <w:sz w:val="24"/>
-              </w:rPr>
-            </w:pPr>
-          </w:p>
-          <w:p>
-            <w:pPr>
-              <w:pStyle w:val="Textosinformato"/>
-              <w:rPr>
-                <w:rFonts w:ascii="Arial" w:hAnsi="Arial"/>
-                <w:sz w:val="24"/>
-              </w:rPr>
-            </w:pPr>
-          </w:p>
-          <w:p>
-            <w:pPr>
-              <w:pStyle w:val="Textosinformato"/>
-              <w:rPr>
-                <w:rFonts w:ascii="Arial" w:hAnsi="Arial"/>
-                <w:sz w:val="24"/>
-              </w:rPr>
-            </w:pPr>
-          </w:p>
-          <w:p>
-            <w:pPr>
-              <w:pStyle w:val="Textosinformato"/>
-              <w:rPr>
-                <w:rFonts w:ascii="Arial" w:hAnsi="Arial"/>
-                <w:sz w:val="24"/>
-              </w:rPr>
-            </w:pPr>
-          </w:p>
-          <w:p>
-            <w:pPr>
-              <w:pStyle w:val="Textosinformato"/>
-              <w:rPr>
-                <w:rFonts w:ascii="Arial" w:hAnsi="Arial"/>
-                <w:sz w:val="24"/>
-              </w:rPr>
-            </w:pPr>
-          </w:p>
-          <w:p>
-            <w:pPr>
-              <w:pStyle w:val="Textosinformato"/>
-              <w:rPr>
-                <w:rFonts w:ascii="Arial" w:hAnsi="Arial"/>
-                <w:sz w:val="24"/>
-              </w:rPr>
-            </w:pPr>
-          </w:p>
-          <w:p>
-            <w:pPr>
-              <w:pStyle w:val="Textosinformato"/>
-              <w:rPr>
-                <w:rFonts w:ascii="Arial" w:hAnsi="Arial"/>
-                <w:sz w:val="24"/>
-              </w:rPr>
-            </w:pPr>
-          </w:p>
-          <w:p>
-            <w:pPr>
-              <w:pStyle w:val="Textosinformato"/>
-              <w:rPr>
-                <w:rFonts w:ascii="Arial" w:hAnsi="Arial"/>
-                <w:sz w:val="24"/>
-              </w:rPr>
-            </w:pPr>
-          </w:p>
-          <w:p>
-            <w:pPr>
-              <w:pStyle w:val="Textosinformato"/>
-              <w:rPr>
-                <w:rFonts w:ascii="Arial" w:hAnsi="Arial"/>
-                <w:sz w:val="24"/>
-              </w:rPr>
-            </w:pPr>
-          </w:p>
-          <w:p>
-            <w:pPr>
-              <w:pStyle w:val="Textosinformato"/>
-              <w:rPr>
-                <w:rFonts w:ascii="Arial" w:hAnsi="Arial"/>
-                <w:sz w:val="24"/>
-              </w:rPr>
-            </w:pPr>
-          </w:p>
-          <w:p>
-            <w:pPr>
-              <w:pStyle w:val="Textosinformato"/>
-              <w:rPr>
-                <w:rFonts w:ascii="Arial" w:hAnsi="Arial"/>
-                <w:sz w:val="24"/>
-              </w:rPr>
-            </w:pPr>
+              <w:jc w:val="both"/>
+              <w:rPr>
+                <w:rFonts w:ascii="Arial" w:hAnsi="Arial"/>
+                <w:sz w:val="22"/>
+                <w:szCs w:val="18"/>
+              </w:rPr>
+            </w:pPr>
+            <w:r>
+              <w:rPr>
+                <w:rFonts w:ascii="Arial" w:hAnsi="Arial"/>
+                <w:sz w:val="22"/>
+                <w:szCs w:val="18"/>
+              </w:rPr>
+              <w:t>El gènere Metroidvania és un subgènere de videojoc d'acció-aventura basat en un concepte de plataformes no lineal. Aquests inclouen un gran món connectat que el jugador pot explorar, però l'accés a part del món es limita per portes o altres mecanismes que només s'obriran després que el jugador hagi adquirit uns articles especials, eines, armes o habilitats en el joc. De vegades, per aconseguir aquests beneficis cal que el jugador torni a parts explorades anteriorment. Típicament, són jocs de plataforma bi-dimensional.</w:t>
+            </w:r>
+          </w:p>
+          <w:p>
+            <w:pPr>
+              <w:pStyle w:val="Textosinformato"/>
+              <w:jc w:val="both"/>
+              <w:rPr>
+                <w:rFonts w:ascii="Arial" w:hAnsi="Arial"/>
+                <w:sz w:val="22"/>
+                <w:szCs w:val="18"/>
+              </w:rPr>
+            </w:pPr>
+          </w:p>
+          <w:p>
+            <w:pPr>
+              <w:pStyle w:val="Textosinformato"/>
+              <w:jc w:val="both"/>
+              <w:rPr>
+                <w:rFonts w:ascii="Arial" w:hAnsi="Arial"/>
+                <w:sz w:val="22"/>
+                <w:szCs w:val="18"/>
+              </w:rPr>
+            </w:pPr>
+            <w:r>
+              <w:rPr>
+                <w:rFonts w:ascii="Arial" w:hAnsi="Arial"/>
+                <w:sz w:val="22"/>
+                <w:szCs w:val="18"/>
+              </w:rPr>
+              <w:t>L'objectiu principal del nostre PFG és desenvolupar un Metroidvania 2D amb el motor de videojocs Unity. Una de les característiques que donaran rellevància al projecte, és l'aplicació d'intel·ligència artificial en el mateix. A més a més el volem donar a conèixer en el món dels videojocs indie, això ens porta a la creació de diversos punts digitals com la creació d'una conta d'Instagram i el desenvolupament de la pàgina web del videojoc. Un cop finalitzat el projecte es posarà, el codi font del Metroidvania, a domini públic a GitHub.</w:t>
+            </w:r>
+          </w:p>
+          <w:p>
+            <w:pPr>
+              <w:pStyle w:val="Textosinformato"/>
+              <w:jc w:val="both"/>
+              <w:rPr>
+                <w:rFonts w:ascii="Arial" w:hAnsi="Arial"/>
+                <w:sz w:val="22"/>
+                <w:szCs w:val="18"/>
+              </w:rPr>
+            </w:pPr>
+          </w:p>
+          <w:p>
+            <w:pPr>
+              <w:pStyle w:val="Textosinformato"/>
+              <w:jc w:val="both"/>
+              <w:rPr>
+                <w:rFonts w:ascii="Arial" w:hAnsi="Arial"/>
+                <w:sz w:val="22"/>
+                <w:szCs w:val="18"/>
+              </w:rPr>
+            </w:pPr>
+            <w:r>
+              <w:rPr>
+                <w:rFonts w:ascii="Arial" w:hAnsi="Arial"/>
+                <w:sz w:val="22"/>
+                <w:szCs w:val="18"/>
+              </w:rPr>
+              <w:t>Aquest treball el faré conjuntament amb en Wilber E. Bermeo Quito. Utilitzarem la metodologia Kanban per repartir-nos les tasques. Farem servir GitHub com a repositori extern per compartir el projecte. GitHub té la possibilitat de crear projectes basats en la metodologia esmentada. A més a més, té una interfície que ens permet crear features, especificar-les i assignar-les, molt similar a altres eines de gestió de projectes, però integrat directament en el repositori. Gràcies a aquestes eines es podrà fer el recorregut de la distribució de tasques.</w:t>
+            </w:r>
           </w:p>
           <w:p>
             <w:pPr>
@@ -857,12 +815,6 @@
         <w:gridCol w:w="9709"/>
       </w:tblGrid>
       <w:tr>
-        <w:tblPrEx>
-          <w:tblCellMar>
-            <w:top w:w="0" w:type="dxa"/>
-            <w:bottom w:w="0" w:type="dxa"/>
-          </w:tblCellMar>
-        </w:tblPrEx>
         <w:trPr>
           <w:cantSplit/>
         </w:trPr>
@@ -918,20 +870,27 @@
               </w:rPr>
               <w:t xml:space="preserve"> </w:t>
             </w:r>
-          </w:p>
-          <w:p>
-            <w:pPr>
-              <w:pStyle w:val="Textosinformato"/>
+            <w:r>
               <w:rPr>
                 <w:rFonts w:ascii="Arial" w:hAnsi="Arial"/>
                 <w:sz w:val="28"/>
               </w:rPr>
-            </w:pPr>
-            <w:r>
+              <w:t>Juny</w:t>
+            </w:r>
+          </w:p>
+          <w:p>
+            <w:pPr>
+              <w:pStyle w:val="Textosinformato"/>
               <w:rPr>
                 <w:rFonts w:ascii="Arial" w:hAnsi="Arial"/>
                 <w:sz w:val="28"/>
               </w:rPr>
+            </w:pPr>
+            <w:r>
+              <w:rPr>
+                <w:rFonts w:ascii="Arial" w:hAnsi="Arial"/>
+                <w:sz w:val="28"/>
+              </w:rPr>
               <w:t>Convocatòria prevista de presentació</w:t>
             </w:r>
             <w:r>
@@ -954,6 +913,13 @@
                 <w:sz w:val="28"/>
               </w:rPr>
               <w:t>:</w:t>
+            </w:r>
+            <w:r>
+              <w:rPr>
+                <w:rFonts w:ascii="Arial" w:hAnsi="Arial"/>
+                <w:sz w:val="28"/>
+              </w:rPr>
+              <w:t xml:space="preserve"> Juny</w:t>
             </w:r>
           </w:p>
           <w:p>
@@ -1000,12 +966,6 @@
         <w:gridCol w:w="1877"/>
       </w:tblGrid>
       <w:tr>
-        <w:tblPrEx>
-          <w:tblCellMar>
-            <w:top w:w="0" w:type="dxa"/>
-            <w:bottom w:w="0" w:type="dxa"/>
-          </w:tblCellMar>
-        </w:tblPrEx>
         <w:tc>
           <w:tcPr>
             <w:tcW w:w="7867" w:type="dxa"/>
@@ -1058,86 +1018,12 @@
             <w:r>
               <w:rPr>
                 <w:rFonts w:ascii="Arial" w:hAnsi="Arial"/>
-                <w:sz w:val="24"/>
-              </w:rPr>
-              <w:fldChar w:fldCharType="begin">
-                <w:ffData>
-                  <w:name w:val="Texto13"/>
-                  <w:enabled/>
-                  <w:calcOnExit w:val="0"/>
-                  <w:textInput/>
-                </w:ffData>
-              </w:fldChar>
-            </w:r>
-            <w:bookmarkStart w:id="0" w:name="Texto13"/>
-            <w:r>
-              <w:rPr>
-                <w:rFonts w:ascii="Arial" w:hAnsi="Arial"/>
-                <w:sz w:val="24"/>
-              </w:rPr>
-              <w:instrText xml:space="preserve"> FORMTEXT </w:instrText>
-            </w:r>
-            <w:r>
-              <w:rPr>
-                <w:rFonts w:ascii="Arial" w:hAnsi="Arial"/>
-                <w:sz w:val="24"/>
-              </w:rPr>
-            </w:r>
-            <w:r>
-              <w:rPr>
-                <w:rFonts w:ascii="Arial" w:hAnsi="Arial"/>
-                <w:sz w:val="24"/>
-              </w:rPr>
-              <w:fldChar w:fldCharType="separate"/>
-            </w:r>
-            <w:r>
-              <w:rPr>
-                <w:rFonts w:ascii="Arial" w:hAnsi="Arial"/>
-                <w:noProof/>
-                <w:sz w:val="24"/>
-              </w:rPr>
-              <w:t> </w:t>
-            </w:r>
-            <w:r>
-              <w:rPr>
-                <w:rFonts w:ascii="Arial" w:hAnsi="Arial"/>
-                <w:noProof/>
-                <w:sz w:val="24"/>
-              </w:rPr>
-              <w:t> </w:t>
-            </w:r>
-            <w:r>
-              <w:rPr>
-                <w:rFonts w:ascii="Arial" w:hAnsi="Arial"/>
-                <w:noProof/>
-                <w:sz w:val="24"/>
-              </w:rPr>
-              <w:t> </w:t>
-            </w:r>
-            <w:r>
-              <w:rPr>
-                <w:rFonts w:ascii="Arial" w:hAnsi="Arial"/>
-                <w:noProof/>
-                <w:sz w:val="24"/>
-              </w:rPr>
-              <w:t> </w:t>
-            </w:r>
-            <w:r>
-              <w:rPr>
-                <w:rFonts w:ascii="Arial" w:hAnsi="Arial"/>
-                <w:noProof/>
-                <w:sz w:val="24"/>
-              </w:rPr>
-              <w:t> </w:t>
-            </w:r>
-            <w:r>
-              <w:rPr>
-                <w:rFonts w:ascii="Arial" w:hAnsi="Arial"/>
-                <w:sz w:val="24"/>
-              </w:rPr>
-              <w:fldChar w:fldCharType="end"/>
-            </w:r>
-            <w:bookmarkEnd w:id="0"/>
+                <w:bCs/>
+                <w:sz w:val="22"/>
+                <w:szCs w:val="28"/>
+              </w:rPr>
+              <w:t>Gustavo Patow</w:t>
+            </w:r>
           </w:p>
           <w:p>
             <w:pPr>
@@ -1147,220 +1033,102 @@
                 <w:sz w:val="28"/>
               </w:rPr>
             </w:pPr>
-            <w:proofErr w:type="spellStart"/>
             <w:r>
               <w:rPr>
                 <w:rFonts w:ascii="Arial" w:hAnsi="Arial"/>
                 <w:sz w:val="28"/>
               </w:rPr>
-              <w:t>Dept</w:t>
-            </w:r>
-            <w:proofErr w:type="spellEnd"/>
+              <w:t>Dept:</w:t>
+            </w:r>
             <w:r>
               <w:rPr>
                 <w:rFonts w:ascii="Arial" w:hAnsi="Arial"/>
                 <w:sz w:val="28"/>
               </w:rPr>
-              <w:t xml:space="preserve">:       </w:t>
-            </w:r>
-          </w:p>
-          <w:p>
-            <w:pPr>
-              <w:pStyle w:val="Textosinformato"/>
+              <w:t xml:space="preserve"> </w:t>
+            </w:r>
+            <w:r>
+              <w:rPr>
+                <w:rFonts w:ascii="Arial" w:hAnsi="Arial"/>
+                <w:sz w:val="22"/>
+                <w:szCs w:val="16"/>
+              </w:rPr>
+              <w:t>I</w:t>
+            </w:r>
+            <w:r>
+              <w:rPr>
+                <w:rFonts w:ascii="Arial" w:hAnsi="Arial"/>
+                <w:sz w:val="22"/>
+                <w:szCs w:val="16"/>
+              </w:rPr>
+              <w:t>nformàtica, matemàtica aplicada i estadística</w:t>
+            </w:r>
+          </w:p>
+          <w:p>
+            <w:pPr>
+              <w:pStyle w:val="Textosinformato"/>
+              <w:rPr>
+                <w:rFonts w:ascii="Arial" w:hAnsi="Arial"/>
+                <w:sz w:val="24"/>
+                <w:szCs w:val="18"/>
+              </w:rPr>
+            </w:pPr>
+            <w:r>
               <w:rPr>
                 <w:rFonts w:ascii="Arial" w:hAnsi="Arial"/>
                 <w:sz w:val="28"/>
               </w:rPr>
+              <w:t xml:space="preserve">Àrea: </w:t>
+            </w:r>
+            <w:r>
+              <w:rPr>
+                <w:rFonts w:ascii="Arial" w:hAnsi="Arial"/>
+                <w:sz w:val="22"/>
+                <w:szCs w:val="16"/>
+              </w:rPr>
+              <w:t>Llenguatges i sistemes informàtics</w:t>
+            </w:r>
+          </w:p>
+          <w:p>
+            <w:pPr>
+              <w:pStyle w:val="Textosinformato"/>
             </w:pPr>
             <w:r>
               <w:rPr>
                 <w:rFonts w:ascii="Arial" w:hAnsi="Arial"/>
                 <w:sz w:val="28"/>
               </w:rPr>
-              <w:t xml:space="preserve">Àrea: </w:t>
-            </w:r>
-            <w:r>
-              <w:rPr>
-                <w:rFonts w:ascii="Arial" w:hAnsi="Arial"/>
-                <w:sz w:val="24"/>
-              </w:rPr>
-              <w:fldChar w:fldCharType="begin">
-                <w:ffData>
-                  <w:name w:val="Texto11"/>
-                  <w:enabled/>
-                  <w:calcOnExit w:val="0"/>
-                  <w:textInput/>
-                </w:ffData>
-              </w:fldChar>
-            </w:r>
-            <w:r>
-              <w:rPr>
-                <w:rFonts w:ascii="Arial" w:hAnsi="Arial"/>
-                <w:sz w:val="24"/>
-              </w:rPr>
-              <w:instrText xml:space="preserve"> FORMTEXT </w:instrText>
-            </w:r>
-            <w:r>
-              <w:rPr>
-                <w:rFonts w:ascii="Arial" w:hAnsi="Arial"/>
-                <w:sz w:val="24"/>
-              </w:rPr>
-            </w:r>
-            <w:r>
-              <w:rPr>
-                <w:rFonts w:ascii="Arial" w:hAnsi="Arial"/>
-                <w:sz w:val="24"/>
-              </w:rPr>
-              <w:fldChar w:fldCharType="separate"/>
-            </w:r>
-            <w:r>
-              <w:rPr>
-                <w:rFonts w:ascii="Arial" w:hAnsi="Arial"/>
-                <w:noProof/>
-                <w:sz w:val="24"/>
-              </w:rPr>
-              <w:t> </w:t>
-            </w:r>
-            <w:r>
-              <w:rPr>
-                <w:rFonts w:ascii="Arial" w:hAnsi="Arial"/>
-                <w:noProof/>
-                <w:sz w:val="24"/>
-              </w:rPr>
-              <w:t> </w:t>
-            </w:r>
-            <w:r>
-              <w:rPr>
-                <w:rFonts w:ascii="Arial" w:hAnsi="Arial"/>
-                <w:noProof/>
-                <w:sz w:val="24"/>
-              </w:rPr>
-              <w:t> </w:t>
-            </w:r>
-            <w:r>
-              <w:rPr>
-                <w:rFonts w:ascii="Arial" w:hAnsi="Arial"/>
-                <w:noProof/>
-                <w:sz w:val="24"/>
-              </w:rPr>
-              <w:t> </w:t>
-            </w:r>
-            <w:r>
-              <w:rPr>
-                <w:rFonts w:ascii="Arial" w:hAnsi="Arial"/>
-                <w:noProof/>
-                <w:sz w:val="24"/>
-              </w:rPr>
-              <w:t> </w:t>
-            </w:r>
-            <w:r>
-              <w:rPr>
-                <w:rFonts w:ascii="Arial" w:hAnsi="Arial"/>
-                <w:sz w:val="24"/>
-              </w:rPr>
-              <w:fldChar w:fldCharType="end"/>
-            </w:r>
-          </w:p>
-          <w:p>
-            <w:pPr>
-              <w:pStyle w:val="Textosinformato"/>
-            </w:pPr>
+              <w:t>Tel:</w:t>
+            </w:r>
+            <w:r>
+              <w:rPr>
+                <w:rFonts w:ascii="Arial" w:hAnsi="Arial"/>
+                <w:sz w:val="24"/>
+              </w:rPr>
+              <w:t xml:space="preserve"> </w:t>
+            </w:r>
+            <w:r>
+              <w:rPr>
+                <w:rFonts w:ascii="Arial" w:hAnsi="Arial" w:cs="Arial"/>
+                <w:sz w:val="22"/>
+                <w:szCs w:val="22"/>
+              </w:rPr>
+              <w:t>618511065</w:t>
+            </w:r>
+            <w:r>
+              <w:rPr>
+                <w:rFonts w:ascii="Arial" w:hAnsi="Arial" w:cs="Arial"/>
+                <w:sz w:val="32"/>
+                <w:szCs w:val="22"/>
+              </w:rPr>
+              <w:t xml:space="preserve"> </w:t>
+            </w:r>
             <w:r>
               <w:rPr>
                 <w:rFonts w:ascii="Arial" w:hAnsi="Arial"/>
                 <w:sz w:val="28"/>
               </w:rPr>
-              <w:t xml:space="preserve">Tel: </w:t>
-            </w:r>
-            <w:r>
-              <w:rPr>
-                <w:rFonts w:ascii="Arial" w:hAnsi="Arial"/>
-                <w:sz w:val="24"/>
-              </w:rPr>
-              <w:fldChar w:fldCharType="begin">
-                <w:ffData>
-                  <w:name w:val="Texto11"/>
-                  <w:enabled/>
-                  <w:calcOnExit w:val="0"/>
-                  <w:textInput/>
-                </w:ffData>
-              </w:fldChar>
-            </w:r>
-            <w:bookmarkStart w:id="1" w:name="Texto11"/>
-            <w:r>
-              <w:rPr>
-                <w:rFonts w:ascii="Arial" w:hAnsi="Arial"/>
-                <w:sz w:val="24"/>
-              </w:rPr>
-              <w:instrText xml:space="preserve"> FORMTEXT </w:instrText>
-            </w:r>
-            <w:r>
-              <w:rPr>
-                <w:rFonts w:ascii="Arial" w:hAnsi="Arial"/>
-                <w:sz w:val="24"/>
-              </w:rPr>
-            </w:r>
-            <w:r>
-              <w:rPr>
-                <w:rFonts w:ascii="Arial" w:hAnsi="Arial"/>
-                <w:sz w:val="24"/>
-              </w:rPr>
-              <w:fldChar w:fldCharType="separate"/>
-            </w:r>
-            <w:r>
-              <w:rPr>
-                <w:rFonts w:ascii="Arial" w:hAnsi="Arial"/>
-                <w:noProof/>
-                <w:sz w:val="24"/>
-              </w:rPr>
-              <w:t> </w:t>
-            </w:r>
-            <w:r>
-              <w:rPr>
-                <w:rFonts w:ascii="Arial" w:hAnsi="Arial"/>
-                <w:noProof/>
-                <w:sz w:val="24"/>
-              </w:rPr>
-              <w:t> </w:t>
-            </w:r>
-            <w:r>
-              <w:rPr>
-                <w:rFonts w:ascii="Arial" w:hAnsi="Arial"/>
-                <w:noProof/>
-                <w:sz w:val="24"/>
-              </w:rPr>
-              <w:t> </w:t>
-            </w:r>
-            <w:r>
-              <w:rPr>
-                <w:rFonts w:ascii="Arial" w:hAnsi="Arial"/>
-                <w:noProof/>
-                <w:sz w:val="24"/>
-              </w:rPr>
-              <w:t> </w:t>
-            </w:r>
-            <w:r>
-              <w:rPr>
-                <w:rFonts w:ascii="Arial" w:hAnsi="Arial"/>
-                <w:noProof/>
-                <w:sz w:val="24"/>
-              </w:rPr>
-              <w:t> </w:t>
-            </w:r>
-            <w:r>
-              <w:rPr>
-                <w:rFonts w:ascii="Arial" w:hAnsi="Arial"/>
-                <w:sz w:val="24"/>
-              </w:rPr>
-              <w:fldChar w:fldCharType="end"/>
-            </w:r>
-            <w:bookmarkEnd w:id="1"/>
-            <w:r>
-              <w:rPr>
-                <w:rFonts w:ascii="Arial" w:hAnsi="Arial"/>
-                <w:sz w:val="28"/>
-              </w:rPr>
-              <w:t xml:space="preserve">  </w:t>
+              <w:t xml:space="preserve"> </w:t>
             </w:r>
             <w:r>
               <w:rPr>
@@ -1373,99 +1141,10 @@
             <w:r>
               <w:rPr>
                 <w:rFonts w:ascii="Arial" w:hAnsi="Arial"/>
-                <w:sz w:val="24"/>
-              </w:rPr>
-              <w:fldChar w:fldCharType="begin">
-                <w:ffData>
-                  <w:name w:val="Texto12"/>
-                  <w:enabled/>
-                  <w:calcOnExit w:val="0"/>
-                  <w:textInput/>
-                </w:ffData>
-              </w:fldChar>
-            </w:r>
-            <w:bookmarkStart w:id="2" w:name="Texto12"/>
-            <w:r>
-              <w:rPr>
-                <w:rFonts w:ascii="Arial" w:hAnsi="Arial"/>
-                <w:sz w:val="24"/>
-              </w:rPr>
-              <w:instrText xml:space="preserve"> FORMTEXT </w:instrText>
-            </w:r>
-            <w:r>
-              <w:rPr>
-                <w:rFonts w:ascii="Arial" w:hAnsi="Arial"/>
-                <w:sz w:val="24"/>
-              </w:rPr>
-            </w:r>
-            <w:r>
-              <w:rPr>
-                <w:rFonts w:ascii="Arial" w:hAnsi="Arial"/>
-                <w:sz w:val="24"/>
-              </w:rPr>
-              <w:fldChar w:fldCharType="separate"/>
-            </w:r>
-            <w:r>
-              <w:rPr>
-                <w:rFonts w:ascii="Arial" w:hAnsi="Arial"/>
-                <w:noProof/>
-                <w:sz w:val="24"/>
-              </w:rPr>
-              <w:t> </w:t>
-            </w:r>
-            <w:r>
-              <w:rPr>
-                <w:rFonts w:ascii="Arial" w:hAnsi="Arial"/>
-                <w:noProof/>
-                <w:sz w:val="24"/>
-              </w:rPr>
-              <w:t> </w:t>
-            </w:r>
-            <w:r>
-              <w:rPr>
-                <w:rFonts w:ascii="Arial" w:hAnsi="Arial"/>
-                <w:noProof/>
-                <w:sz w:val="24"/>
-              </w:rPr>
-              <w:t> </w:t>
-            </w:r>
-            <w:r>
-              <w:rPr>
-                <w:rFonts w:ascii="Arial" w:hAnsi="Arial"/>
-                <w:noProof/>
-                <w:sz w:val="24"/>
-              </w:rPr>
-              <w:t> </w:t>
-            </w:r>
-            <w:r>
-              <w:rPr>
-                <w:rFonts w:ascii="Arial" w:hAnsi="Arial"/>
-                <w:noProof/>
-                <w:sz w:val="24"/>
-              </w:rPr>
-              <w:t> </w:t>
-            </w:r>
-            <w:r>
-              <w:rPr>
-                <w:rFonts w:ascii="Arial" w:hAnsi="Arial"/>
-                <w:sz w:val="24"/>
-              </w:rPr>
-              <w:fldChar w:fldCharType="end"/>
-            </w:r>
-            <w:bookmarkEnd w:id="2"/>
-            <w:r>
-              <w:rPr>
-                <w:rFonts w:ascii="Arial" w:hAnsi="Arial"/>
-                <w:sz w:val="28"/>
-              </w:rPr>
-              <w:t xml:space="preserve"> </w:t>
-            </w:r>
-            <w:r>
-              <w:rPr>
-                <w:rFonts w:ascii="Arial" w:hAnsi="Arial"/>
-                <w:sz w:val="28"/>
-              </w:rPr>
-              <w:tab/>
+                <w:sz w:val="22"/>
+                <w:szCs w:val="16"/>
+              </w:rPr>
+              <w:t>gustavo.patow@udg.edu</w:t>
             </w:r>
           </w:p>
         </w:tc>
@@ -1502,6 +1181,13 @@
                 <w:sz w:val="16"/>
               </w:rPr>
             </w:pPr>
+            <w:r>
+              <w:rPr>
+                <w:rFonts w:ascii="Arial" w:hAnsi="Arial"/>
+                <w:sz w:val="24"/>
+              </w:rPr>
+              <w:t>25/01/2022</w:t>
+            </w:r>
           </w:p>
         </w:tc>
       </w:tr>
@@ -1514,524 +1200,6 @@
         </w:rPr>
       </w:pPr>
     </w:p>
-    <w:tbl>
-      <w:tblPr>
-        <w:tblW w:w="0" w:type="auto"/>
-        <w:tblBorders>
-          <w:top w:val="single" w:sz="18" w:space="0" w:color="auto"/>
-          <w:left w:val="single" w:sz="18" w:space="0" w:color="auto"/>
-          <w:bottom w:val="single" w:sz="18" w:space="0" w:color="auto"/>
-          <w:right w:val="single" w:sz="18" w:space="0" w:color="auto"/>
-          <w:insideH w:val="single" w:sz="4" w:space="0" w:color="auto"/>
-          <w:insideV w:val="single" w:sz="4" w:space="0" w:color="auto"/>
-        </w:tblBorders>
-        <w:tblLayout w:type="fixed"/>
-        <w:tblCellMar>
-          <w:left w:w="70" w:type="dxa"/>
-          <w:right w:w="70" w:type="dxa"/>
-        </w:tblCellMar>
-        <w:tblLook w:val="0000" w:firstRow="0" w:lastRow="0" w:firstColumn="0" w:lastColumn="0" w:noHBand="0" w:noVBand="0"/>
-      </w:tblPr>
-      <w:tblGrid>
-        <w:gridCol w:w="7867"/>
-        <w:gridCol w:w="1877"/>
-      </w:tblGrid>
-      <w:tr>
-        <w:tblPrEx>
-          <w:tblCellMar>
-            <w:top w:w="0" w:type="dxa"/>
-            <w:bottom w:w="0" w:type="dxa"/>
-          </w:tblCellMar>
-        </w:tblPrEx>
-        <w:tc>
-          <w:tcPr>
-            <w:tcW w:w="7867" w:type="dxa"/>
-          </w:tcPr>
-          <w:p>
-            <w:pPr>
-              <w:pStyle w:val="Textosinformato"/>
-              <w:rPr>
-                <w:rFonts w:ascii="Arial" w:hAnsi="Arial"/>
-                <w:sz w:val="12"/>
-              </w:rPr>
-            </w:pPr>
-            <w:r>
-              <w:rPr>
-                <w:rFonts w:ascii="Arial" w:hAnsi="Arial"/>
-                <w:b/>
-                <w:sz w:val="28"/>
-              </w:rPr>
-              <w:t>TUTOR</w:t>
-            </w:r>
-            <w:r>
-              <w:rPr>
-                <w:rFonts w:ascii="Arial" w:hAnsi="Arial"/>
-                <w:b/>
-                <w:sz w:val="28"/>
-              </w:rPr>
-              <w:t xml:space="preserve"> </w:t>
-            </w:r>
-            <w:r>
-              <w:rPr>
-                <w:rFonts w:ascii="Arial" w:hAnsi="Arial"/>
-                <w:sz w:val="22"/>
-                <w:szCs w:val="24"/>
-              </w:rPr>
-              <w:t>(si extern a l’EPS)</w:t>
-            </w:r>
-            <w:r>
-              <w:rPr>
-                <w:rFonts w:ascii="Arial" w:hAnsi="Arial"/>
-                <w:sz w:val="24"/>
-                <w:szCs w:val="24"/>
-              </w:rPr>
-              <w:t>:</w:t>
-            </w:r>
-            <w:r>
-              <w:rPr>
-                <w:rFonts w:ascii="Arial" w:hAnsi="Arial"/>
-                <w:b/>
-                <w:sz w:val="24"/>
-                <w:szCs w:val="24"/>
-              </w:rPr>
-              <w:t xml:space="preserve"> </w:t>
-            </w:r>
-            <w:r>
-              <w:rPr>
-                <w:rFonts w:ascii="Arial" w:hAnsi="Arial"/>
-                <w:sz w:val="24"/>
-              </w:rPr>
-              <w:fldChar w:fldCharType="begin">
-                <w:ffData>
-                  <w:name w:val="Texto13"/>
-                  <w:enabled/>
-                  <w:calcOnExit w:val="0"/>
-                  <w:textInput/>
-                </w:ffData>
-              </w:fldChar>
-            </w:r>
-            <w:r>
-              <w:rPr>
-                <w:rFonts w:ascii="Arial" w:hAnsi="Arial"/>
-                <w:sz w:val="24"/>
-              </w:rPr>
-              <w:instrText xml:space="preserve"> FORMTEXT </w:instrText>
-            </w:r>
-            <w:r>
-              <w:rPr>
-                <w:rFonts w:ascii="Arial" w:hAnsi="Arial"/>
-                <w:sz w:val="24"/>
-              </w:rPr>
-            </w:r>
-            <w:r>
-              <w:rPr>
-                <w:rFonts w:ascii="Arial" w:hAnsi="Arial"/>
-                <w:sz w:val="24"/>
-              </w:rPr>
-              <w:fldChar w:fldCharType="separate"/>
-            </w:r>
-            <w:r>
-              <w:rPr>
-                <w:rFonts w:ascii="Arial" w:hAnsi="Arial"/>
-                <w:noProof/>
-                <w:sz w:val="24"/>
-              </w:rPr>
-              <w:t> </w:t>
-            </w:r>
-            <w:r>
-              <w:rPr>
-                <w:rFonts w:ascii="Arial" w:hAnsi="Arial"/>
-                <w:noProof/>
-                <w:sz w:val="24"/>
-              </w:rPr>
-              <w:t> </w:t>
-            </w:r>
-            <w:r>
-              <w:rPr>
-                <w:rFonts w:ascii="Arial" w:hAnsi="Arial"/>
-                <w:noProof/>
-                <w:sz w:val="24"/>
-              </w:rPr>
-              <w:t> </w:t>
-            </w:r>
-            <w:r>
-              <w:rPr>
-                <w:rFonts w:ascii="Arial" w:hAnsi="Arial"/>
-                <w:noProof/>
-                <w:sz w:val="24"/>
-              </w:rPr>
-              <w:t> </w:t>
-            </w:r>
-            <w:r>
-              <w:rPr>
-                <w:rFonts w:ascii="Arial" w:hAnsi="Arial"/>
-                <w:noProof/>
-                <w:sz w:val="24"/>
-              </w:rPr>
-              <w:t> </w:t>
-            </w:r>
-            <w:r>
-              <w:rPr>
-                <w:rFonts w:ascii="Arial" w:hAnsi="Arial"/>
-                <w:sz w:val="24"/>
-              </w:rPr>
-              <w:fldChar w:fldCharType="end"/>
-            </w:r>
-          </w:p>
-          <w:p>
-            <w:pPr>
-              <w:pStyle w:val="Textosinformato"/>
-              <w:rPr>
-                <w:rFonts w:ascii="Arial" w:hAnsi="Arial"/>
-                <w:sz w:val="28"/>
-              </w:rPr>
-            </w:pPr>
-            <w:r>
-              <w:rPr>
-                <w:rFonts w:ascii="Arial" w:hAnsi="Arial"/>
-                <w:sz w:val="28"/>
-              </w:rPr>
-              <w:t xml:space="preserve">Dept: </w:t>
-            </w:r>
-          </w:p>
-          <w:p>
-            <w:pPr>
-              <w:pStyle w:val="Textosinformato"/>
-              <w:rPr>
-                <w:rFonts w:ascii="Arial" w:hAnsi="Arial"/>
-                <w:sz w:val="28"/>
-              </w:rPr>
-            </w:pPr>
-            <w:r>
-              <w:rPr>
-                <w:rFonts w:ascii="Arial" w:hAnsi="Arial"/>
-                <w:sz w:val="28"/>
-              </w:rPr>
-              <w:t xml:space="preserve">Àrea: </w:t>
-            </w:r>
-            <w:r>
-              <w:rPr>
-                <w:rFonts w:ascii="Arial" w:hAnsi="Arial"/>
-                <w:sz w:val="24"/>
-              </w:rPr>
-              <w:fldChar w:fldCharType="begin">
-                <w:ffData>
-                  <w:name w:val="Texto11"/>
-                  <w:enabled/>
-                  <w:calcOnExit w:val="0"/>
-                  <w:textInput/>
-                </w:ffData>
-              </w:fldChar>
-            </w:r>
-            <w:r>
-              <w:rPr>
-                <w:rFonts w:ascii="Arial" w:hAnsi="Arial"/>
-                <w:sz w:val="24"/>
-              </w:rPr>
-              <w:instrText xml:space="preserve"> FORMTEXT </w:instrText>
-            </w:r>
-            <w:r>
-              <w:rPr>
-                <w:rFonts w:ascii="Arial" w:hAnsi="Arial"/>
-                <w:sz w:val="24"/>
-              </w:rPr>
-            </w:r>
-            <w:r>
-              <w:rPr>
-                <w:rFonts w:ascii="Arial" w:hAnsi="Arial"/>
-                <w:sz w:val="24"/>
-              </w:rPr>
-              <w:fldChar w:fldCharType="separate"/>
-            </w:r>
-            <w:r>
-              <w:rPr>
-                <w:rFonts w:ascii="Arial" w:hAnsi="Arial"/>
-                <w:noProof/>
-                <w:sz w:val="24"/>
-              </w:rPr>
-              <w:t> </w:t>
-            </w:r>
-            <w:r>
-              <w:rPr>
-                <w:rFonts w:ascii="Arial" w:hAnsi="Arial"/>
-                <w:noProof/>
-                <w:sz w:val="24"/>
-              </w:rPr>
-              <w:t> </w:t>
-            </w:r>
-            <w:r>
-              <w:rPr>
-                <w:rFonts w:ascii="Arial" w:hAnsi="Arial"/>
-                <w:noProof/>
-                <w:sz w:val="24"/>
-              </w:rPr>
-              <w:t> </w:t>
-            </w:r>
-            <w:r>
-              <w:rPr>
-                <w:rFonts w:ascii="Arial" w:hAnsi="Arial"/>
-                <w:noProof/>
-                <w:sz w:val="24"/>
-              </w:rPr>
-              <w:t> </w:t>
-            </w:r>
-            <w:r>
-              <w:rPr>
-                <w:rFonts w:ascii="Arial" w:hAnsi="Arial"/>
-                <w:noProof/>
-                <w:sz w:val="24"/>
-              </w:rPr>
-              <w:t> </w:t>
-            </w:r>
-            <w:r>
-              <w:rPr>
-                <w:rFonts w:ascii="Arial" w:hAnsi="Arial"/>
-                <w:sz w:val="24"/>
-              </w:rPr>
-              <w:fldChar w:fldCharType="end"/>
-            </w:r>
-          </w:p>
-          <w:p>
-            <w:pPr>
-              <w:pStyle w:val="Textosinformato"/>
-            </w:pPr>
-            <w:r>
-              <w:rPr>
-                <w:rFonts w:ascii="Arial" w:hAnsi="Arial"/>
-                <w:sz w:val="28"/>
-              </w:rPr>
-              <w:t xml:space="preserve">Tel: </w:t>
-            </w:r>
-            <w:r>
-              <w:rPr>
-                <w:rFonts w:ascii="Arial" w:hAnsi="Arial"/>
-                <w:sz w:val="24"/>
-              </w:rPr>
-              <w:fldChar w:fldCharType="begin">
-                <w:ffData>
-                  <w:name w:val="Texto11"/>
-                  <w:enabled/>
-                  <w:calcOnExit w:val="0"/>
-                  <w:textInput/>
-                </w:ffData>
-              </w:fldChar>
-            </w:r>
-            <w:r>
-              <w:rPr>
-                <w:rFonts w:ascii="Arial" w:hAnsi="Arial"/>
-                <w:sz w:val="24"/>
-              </w:rPr>
-              <w:instrText xml:space="preserve"> FORMTEXT </w:instrText>
-            </w:r>
-            <w:r>
-              <w:rPr>
-                <w:rFonts w:ascii="Arial" w:hAnsi="Arial"/>
-                <w:sz w:val="24"/>
-              </w:rPr>
-            </w:r>
-            <w:r>
-              <w:rPr>
-                <w:rFonts w:ascii="Arial" w:hAnsi="Arial"/>
-                <w:sz w:val="24"/>
-              </w:rPr>
-              <w:fldChar w:fldCharType="separate"/>
-            </w:r>
-            <w:r>
-              <w:rPr>
-                <w:rFonts w:ascii="Arial" w:hAnsi="Arial"/>
-                <w:noProof/>
-                <w:sz w:val="24"/>
-              </w:rPr>
-              <w:t> </w:t>
-            </w:r>
-            <w:r>
-              <w:rPr>
-                <w:rFonts w:ascii="Arial" w:hAnsi="Arial"/>
-                <w:noProof/>
-                <w:sz w:val="24"/>
-              </w:rPr>
-              <w:t> </w:t>
-            </w:r>
-            <w:r>
-              <w:rPr>
-                <w:rFonts w:ascii="Arial" w:hAnsi="Arial"/>
-                <w:noProof/>
-                <w:sz w:val="24"/>
-              </w:rPr>
-              <w:t> </w:t>
-            </w:r>
-            <w:r>
-              <w:rPr>
-                <w:rFonts w:ascii="Arial" w:hAnsi="Arial"/>
-                <w:noProof/>
-                <w:sz w:val="24"/>
-              </w:rPr>
-              <w:t> </w:t>
-            </w:r>
-            <w:r>
-              <w:rPr>
-                <w:rFonts w:ascii="Arial" w:hAnsi="Arial"/>
-                <w:noProof/>
-                <w:sz w:val="24"/>
-              </w:rPr>
-              <w:t> </w:t>
-            </w:r>
-            <w:r>
-              <w:rPr>
-                <w:rFonts w:ascii="Arial" w:hAnsi="Arial"/>
-                <w:sz w:val="24"/>
-              </w:rPr>
-              <w:fldChar w:fldCharType="end"/>
-            </w:r>
-            <w:r>
-              <w:rPr>
-                <w:rFonts w:ascii="Arial" w:hAnsi="Arial"/>
-                <w:sz w:val="28"/>
-              </w:rPr>
-              <w:t xml:space="preserve">  </w:t>
-            </w:r>
-            <w:r>
-              <w:rPr>
-                <w:rFonts w:ascii="Arial" w:hAnsi="Arial"/>
-                <w:sz w:val="28"/>
-              </w:rPr>
-              <w:tab/>
-              <w:t xml:space="preserve"> E-mail: </w:t>
-            </w:r>
-            <w:r>
-              <w:rPr>
-                <w:rFonts w:ascii="Arial" w:hAnsi="Arial"/>
-                <w:sz w:val="24"/>
-              </w:rPr>
-              <w:fldChar w:fldCharType="begin">
-                <w:ffData>
-                  <w:name w:val="Texto12"/>
-                  <w:enabled/>
-                  <w:calcOnExit w:val="0"/>
-                  <w:textInput/>
-                </w:ffData>
-              </w:fldChar>
-            </w:r>
-            <w:r>
-              <w:rPr>
-                <w:rFonts w:ascii="Arial" w:hAnsi="Arial"/>
-                <w:sz w:val="24"/>
-              </w:rPr>
-              <w:instrText xml:space="preserve"> FORMTEXT </w:instrText>
-            </w:r>
-            <w:r>
-              <w:rPr>
-                <w:rFonts w:ascii="Arial" w:hAnsi="Arial"/>
-                <w:sz w:val="24"/>
-              </w:rPr>
-            </w:r>
-            <w:r>
-              <w:rPr>
-                <w:rFonts w:ascii="Arial" w:hAnsi="Arial"/>
-                <w:sz w:val="24"/>
-              </w:rPr>
-              <w:fldChar w:fldCharType="separate"/>
-            </w:r>
-            <w:r>
-              <w:rPr>
-                <w:rFonts w:ascii="Arial" w:hAnsi="Arial"/>
-                <w:noProof/>
-                <w:sz w:val="24"/>
-              </w:rPr>
-              <w:t> </w:t>
-            </w:r>
-            <w:r>
-              <w:rPr>
-                <w:rFonts w:ascii="Arial" w:hAnsi="Arial"/>
-                <w:noProof/>
-                <w:sz w:val="24"/>
-              </w:rPr>
-              <w:t> </w:t>
-            </w:r>
-            <w:r>
-              <w:rPr>
-                <w:rFonts w:ascii="Arial" w:hAnsi="Arial"/>
-                <w:noProof/>
-                <w:sz w:val="24"/>
-              </w:rPr>
-              <w:t> </w:t>
-            </w:r>
-            <w:r>
-              <w:rPr>
-                <w:rFonts w:ascii="Arial" w:hAnsi="Arial"/>
-                <w:noProof/>
-                <w:sz w:val="24"/>
-              </w:rPr>
-              <w:t> </w:t>
-            </w:r>
-            <w:r>
-              <w:rPr>
-                <w:rFonts w:ascii="Arial" w:hAnsi="Arial"/>
-                <w:noProof/>
-                <w:sz w:val="24"/>
-              </w:rPr>
-              <w:t> </w:t>
-            </w:r>
-            <w:r>
-              <w:rPr>
-                <w:rFonts w:ascii="Arial" w:hAnsi="Arial"/>
-                <w:sz w:val="24"/>
-              </w:rPr>
-              <w:fldChar w:fldCharType="end"/>
-            </w:r>
-            <w:r>
-              <w:rPr>
-                <w:rFonts w:ascii="Arial" w:hAnsi="Arial"/>
-                <w:sz w:val="28"/>
-              </w:rPr>
-              <w:t xml:space="preserve"> </w:t>
-            </w:r>
-            <w:r>
-              <w:rPr>
-                <w:rFonts w:ascii="Arial" w:hAnsi="Arial"/>
-                <w:sz w:val="28"/>
-              </w:rPr>
-              <w:tab/>
-            </w:r>
-          </w:p>
-        </w:tc>
-        <w:tc>
-          <w:tcPr>
-            <w:tcW w:w="1877" w:type="dxa"/>
-          </w:tcPr>
-          <w:p>
-            <w:pPr>
-              <w:pStyle w:val="Textosinformato"/>
-            </w:pPr>
-            <w:r>
-              <w:rPr>
-                <w:rFonts w:ascii="Arial" w:hAnsi="Arial"/>
-              </w:rPr>
-              <w:t>Data i signatura acceptació:</w:t>
-            </w:r>
-          </w:p>
-          <w:p>
-            <w:pPr>
-              <w:pStyle w:val="Textosinformato"/>
-            </w:pPr>
-          </w:p>
-          <w:p>
-            <w:pPr>
-              <w:pStyle w:val="Textosinformato"/>
-            </w:pPr>
-          </w:p>
-          <w:p>
-            <w:pPr>
-              <w:pStyle w:val="Textosinformato"/>
-              <w:rPr>
-                <w:rFonts w:ascii="Arial" w:hAnsi="Arial"/>
-                <w:sz w:val="16"/>
-              </w:rPr>
-            </w:pPr>
-          </w:p>
-        </w:tc>
-      </w:tr>
-    </w:tbl>
     <w:p>
       <w:pPr>
         <w:pStyle w:val="Textosinformato"/>
@@ -2092,12 +1260,6 @@
         <w:gridCol w:w="2694"/>
       </w:tblGrid>
       <w:tr>
-        <w:tblPrEx>
-          <w:tblCellMar>
-            <w:top w:w="0" w:type="dxa"/>
-            <w:bottom w:w="0" w:type="dxa"/>
-          </w:tblCellMar>
-        </w:tblPrEx>
         <w:trPr>
           <w:cantSplit/>
           <w:trHeight w:val="766"/>
@@ -2409,12 +1571,6 @@
         <w:gridCol w:w="3261"/>
       </w:tblGrid>
       <w:tr>
-        <w:tblPrEx>
-          <w:tblCellMar>
-            <w:top w:w="0" w:type="dxa"/>
-            <w:bottom w:w="0" w:type="dxa"/>
-          </w:tblCellMar>
-        </w:tblPrEx>
         <w:tc>
           <w:tcPr>
             <w:tcW w:w="3261" w:type="dxa"/>
@@ -2554,12 +1710,6 @@
         </w:tc>
       </w:tr>
       <w:tr>
-        <w:tblPrEx>
-          <w:tblCellMar>
-            <w:top w:w="0" w:type="dxa"/>
-            <w:bottom w:w="0" w:type="dxa"/>
-          </w:tblCellMar>
-        </w:tblPrEx>
         <w:trPr>
           <w:cantSplit/>
         </w:trPr>
@@ -2676,12 +1826,6 @@
         <w:gridCol w:w="4876"/>
       </w:tblGrid>
       <w:tr>
-        <w:tblPrEx>
-          <w:tblCellMar>
-            <w:top w:w="0" w:type="dxa"/>
-            <w:bottom w:w="0" w:type="dxa"/>
-          </w:tblCellMar>
-        </w:tblPrEx>
         <w:trPr>
           <w:jc w:val="center"/>
         </w:trPr>
@@ -2778,12 +1922,6 @@
         </w:tc>
       </w:tr>
       <w:tr>
-        <w:tblPrEx>
-          <w:tblCellMar>
-            <w:top w:w="0" w:type="dxa"/>
-            <w:bottom w:w="0" w:type="dxa"/>
-          </w:tblCellMar>
-        </w:tblPrEx>
         <w:trPr>
           <w:jc w:val="center"/>
         </w:trPr>
@@ -2857,12 +1995,6 @@
         </w:tc>
       </w:tr>
       <w:tr>
-        <w:tblPrEx>
-          <w:tblCellMar>
-            <w:top w:w="0" w:type="dxa"/>
-            <w:bottom w:w="0" w:type="dxa"/>
-          </w:tblCellMar>
-        </w:tblPrEx>
         <w:trPr>
           <w:jc w:val="center"/>
         </w:trPr>
@@ -2982,12 +2114,6 @@
         </w:tc>
       </w:tr>
       <w:tr>
-        <w:tblPrEx>
-          <w:tblCellMar>
-            <w:top w:w="0" w:type="dxa"/>
-            <w:bottom w:w="0" w:type="dxa"/>
-          </w:tblCellMar>
-        </w:tblPrEx>
         <w:trPr>
           <w:jc w:val="center"/>
         </w:trPr>
@@ -3109,12 +2235,6 @@
         </w:tc>
       </w:tr>
       <w:tr>
-        <w:tblPrEx>
-          <w:tblCellMar>
-            <w:top w:w="0" w:type="dxa"/>
-            <w:bottom w:w="0" w:type="dxa"/>
-          </w:tblCellMar>
-        </w:tblPrEx>
         <w:trPr>
           <w:jc w:val="center"/>
         </w:trPr>
@@ -3194,12 +2314,6 @@
         </w:tc>
       </w:tr>
       <w:tr>
-        <w:tblPrEx>
-          <w:tblCellMar>
-            <w:top w:w="0" w:type="dxa"/>
-            <w:bottom w:w="0" w:type="dxa"/>
-          </w:tblCellMar>
-        </w:tblPrEx>
         <w:trPr>
           <w:jc w:val="center"/>
         </w:trPr>
@@ -3273,12 +2387,6 @@
         </w:tc>
       </w:tr>
       <w:tr>
-        <w:tblPrEx>
-          <w:tblCellMar>
-            <w:top w:w="0" w:type="dxa"/>
-            <w:bottom w:w="0" w:type="dxa"/>
-          </w:tblCellMar>
-        </w:tblPrEx>
         <w:trPr>
           <w:jc w:val="center"/>
         </w:trPr>
@@ -3397,12 +2505,6 @@
         </w:tc>
       </w:tr>
       <w:tr>
-        <w:tblPrEx>
-          <w:tblCellMar>
-            <w:top w:w="0" w:type="dxa"/>
-            <w:bottom w:w="0" w:type="dxa"/>
-          </w:tblCellMar>
-        </w:tblPrEx>
         <w:trPr>
           <w:jc w:val="center"/>
         </w:trPr>
@@ -3619,12 +2721,6 @@
         <w:gridCol w:w="749"/>
       </w:tblGrid>
       <w:tr>
-        <w:tblPrEx>
-          <w:tblCellMar>
-            <w:top w:w="0" w:type="dxa"/>
-            <w:bottom w:w="0" w:type="dxa"/>
-          </w:tblCellMar>
-        </w:tblPrEx>
         <w:trPr>
           <w:cantSplit/>
           <w:trHeight w:val="570"/>
@@ -3871,12 +2967,6 @@
         </w:tc>
       </w:tr>
       <w:tr>
-        <w:tblPrEx>
-          <w:tblCellMar>
-            <w:top w:w="0" w:type="dxa"/>
-            <w:bottom w:w="0" w:type="dxa"/>
-          </w:tblCellMar>
-        </w:tblPrEx>
         <w:trPr>
           <w:cantSplit/>
           <w:trHeight w:val="465"/>
@@ -4052,12 +3142,6 @@
         </w:tc>
       </w:tr>
       <w:tr>
-        <w:tblPrEx>
-          <w:tblCellMar>
-            <w:top w:w="0" w:type="dxa"/>
-            <w:bottom w:w="0" w:type="dxa"/>
-          </w:tblCellMar>
-        </w:tblPrEx>
         <w:trPr>
           <w:cantSplit/>
           <w:trHeight w:val="465"/>
@@ -4233,12 +3317,6 @@
         </w:tc>
       </w:tr>
       <w:tr>
-        <w:tblPrEx>
-          <w:tblCellMar>
-            <w:top w:w="0" w:type="dxa"/>
-            <w:bottom w:w="0" w:type="dxa"/>
-          </w:tblCellMar>
-        </w:tblPrEx>
         <w:trPr>
           <w:cantSplit/>
           <w:trHeight w:val="435"/>
@@ -4442,12 +3520,6 @@
         </w:tc>
       </w:tr>
       <w:tr>
-        <w:tblPrEx>
-          <w:tblCellMar>
-            <w:top w:w="0" w:type="dxa"/>
-            <w:bottom w:w="0" w:type="dxa"/>
-          </w:tblCellMar>
-        </w:tblPrEx>
         <w:trPr>
           <w:cantSplit/>
           <w:jc w:val="center"/>
@@ -4742,12 +3814,6 @@
         <w:gridCol w:w="4987"/>
       </w:tblGrid>
       <w:tr>
-        <w:tblPrEx>
-          <w:tblCellMar>
-            <w:top w:w="0" w:type="dxa"/>
-            <w:bottom w:w="0" w:type="dxa"/>
-          </w:tblCellMar>
-        </w:tblPrEx>
         <w:trPr>
           <w:cantSplit/>
           <w:trHeight w:val="1816"/>
@@ -4889,12 +3955,6 @@
         </w:tc>
       </w:tr>
       <w:tr>
-        <w:tblPrEx>
-          <w:tblCellMar>
-            <w:top w:w="0" w:type="dxa"/>
-            <w:bottom w:w="0" w:type="dxa"/>
-          </w:tblCellMar>
-        </w:tblPrEx>
         <w:trPr>
           <w:cantSplit/>
           <w:jc w:val="center"/>
@@ -5043,12 +4103,6 @@
         </w:tc>
       </w:tr>
       <w:tr>
-        <w:tblPrEx>
-          <w:tblCellMar>
-            <w:top w:w="0" w:type="dxa"/>
-            <w:bottom w:w="0" w:type="dxa"/>
-          </w:tblCellMar>
-        </w:tblPrEx>
         <w:trPr>
           <w:cantSplit/>
           <w:trHeight w:val="1695"/>
@@ -5188,12 +4242,6 @@
         </w:tc>
       </w:tr>
       <w:tr>
-        <w:tblPrEx>
-          <w:tblCellMar>
-            <w:top w:w="0" w:type="dxa"/>
-            <w:bottom w:w="0" w:type="dxa"/>
-          </w:tblCellMar>
-        </w:tblPrEx>
         <w:trPr>
           <w:cantSplit/>
           <w:trHeight w:val="795"/>
@@ -5438,12 +4486,6 @@
         <w:gridCol w:w="850"/>
       </w:tblGrid>
       <w:tr>
-        <w:tblPrEx>
-          <w:tblCellMar>
-            <w:top w:w="0" w:type="dxa"/>
-            <w:bottom w:w="0" w:type="dxa"/>
-          </w:tblCellMar>
-        </w:tblPrEx>
         <w:trPr>
           <w:cantSplit/>
         </w:trPr>
@@ -5611,12 +4653,6 @@
         </w:tc>
       </w:tr>
       <w:tr>
-        <w:tblPrEx>
-          <w:tblCellMar>
-            <w:top w:w="0" w:type="dxa"/>
-            <w:bottom w:w="0" w:type="dxa"/>
-          </w:tblCellMar>
-        </w:tblPrEx>
         <w:trPr>
           <w:cantSplit/>
         </w:trPr>
@@ -5731,12 +4767,6 @@
         </w:tc>
       </w:tr>
       <w:tr>
-        <w:tblPrEx>
-          <w:tblCellMar>
-            <w:top w:w="0" w:type="dxa"/>
-            <w:bottom w:w="0" w:type="dxa"/>
-          </w:tblCellMar>
-        </w:tblPrEx>
         <w:tc>
           <w:tcPr>
             <w:tcW w:w="5670" w:type="dxa"/>
@@ -5837,12 +4867,6 @@
         </w:tc>
       </w:tr>
       <w:tr>
-        <w:tblPrEx>
-          <w:tblCellMar>
-            <w:top w:w="0" w:type="dxa"/>
-            <w:bottom w:w="0" w:type="dxa"/>
-          </w:tblCellMar>
-        </w:tblPrEx>
         <w:tc>
           <w:tcPr>
             <w:tcW w:w="5670" w:type="dxa"/>
@@ -5943,12 +4967,6 @@
         </w:tc>
       </w:tr>
       <w:tr>
-        <w:tblPrEx>
-          <w:tblCellMar>
-            <w:top w:w="0" w:type="dxa"/>
-            <w:bottom w:w="0" w:type="dxa"/>
-          </w:tblCellMar>
-        </w:tblPrEx>
         <w:tc>
           <w:tcPr>
             <w:tcW w:w="5670" w:type="dxa"/>
@@ -6049,12 +5067,6 @@
         </w:tc>
       </w:tr>
       <w:tr>
-        <w:tblPrEx>
-          <w:tblCellMar>
-            <w:top w:w="0" w:type="dxa"/>
-            <w:bottom w:w="0" w:type="dxa"/>
-          </w:tblCellMar>
-        </w:tblPrEx>
         <w:tc>
           <w:tcPr>
             <w:tcW w:w="5670" w:type="dxa"/>
@@ -6155,12 +5167,6 @@
         </w:tc>
       </w:tr>
       <w:tr>
-        <w:tblPrEx>
-          <w:tblCellMar>
-            <w:top w:w="0" w:type="dxa"/>
-            <w:bottom w:w="0" w:type="dxa"/>
-          </w:tblCellMar>
-        </w:tblPrEx>
         <w:tc>
           <w:tcPr>
             <w:tcW w:w="5670" w:type="dxa"/>
@@ -6261,12 +5267,6 @@
         </w:tc>
       </w:tr>
       <w:tr>
-        <w:tblPrEx>
-          <w:tblCellMar>
-            <w:top w:w="0" w:type="dxa"/>
-            <w:bottom w:w="0" w:type="dxa"/>
-          </w:tblCellMar>
-        </w:tblPrEx>
         <w:tc>
           <w:tcPr>
             <w:tcW w:w="5670" w:type="dxa"/>
@@ -6372,12 +5372,6 @@
         </w:tc>
       </w:tr>
       <w:tr>
-        <w:tblPrEx>
-          <w:tblCellMar>
-            <w:top w:w="0" w:type="dxa"/>
-            <w:bottom w:w="0" w:type="dxa"/>
-          </w:tblCellMar>
-        </w:tblPrEx>
         <w:tc>
           <w:tcPr>
             <w:tcW w:w="5670" w:type="dxa"/>
@@ -6478,12 +5472,6 @@
         </w:tc>
       </w:tr>
       <w:tr>
-        <w:tblPrEx>
-          <w:tblCellMar>
-            <w:top w:w="0" w:type="dxa"/>
-            <w:bottom w:w="0" w:type="dxa"/>
-          </w:tblCellMar>
-        </w:tblPrEx>
         <w:tc>
           <w:tcPr>
             <w:tcW w:w="5670" w:type="dxa"/>
@@ -6584,12 +5572,6 @@
         </w:tc>
       </w:tr>
       <w:tr>
-        <w:tblPrEx>
-          <w:tblCellMar>
-            <w:top w:w="0" w:type="dxa"/>
-            <w:bottom w:w="0" w:type="dxa"/>
-          </w:tblCellMar>
-        </w:tblPrEx>
         <w:tc>
           <w:tcPr>
             <w:tcW w:w="5670" w:type="dxa"/>
@@ -6690,12 +5672,6 @@
         </w:tc>
       </w:tr>
       <w:tr>
-        <w:tblPrEx>
-          <w:tblCellMar>
-            <w:top w:w="0" w:type="dxa"/>
-            <w:bottom w:w="0" w:type="dxa"/>
-          </w:tblCellMar>
-        </w:tblPrEx>
         <w:tc>
           <w:tcPr>
             <w:tcW w:w="5670" w:type="dxa"/>
@@ -6796,12 +5772,6 @@
         </w:tc>
       </w:tr>
       <w:tr>
-        <w:tblPrEx>
-          <w:tblCellMar>
-            <w:top w:w="0" w:type="dxa"/>
-            <w:bottom w:w="0" w:type="dxa"/>
-          </w:tblCellMar>
-        </w:tblPrEx>
         <w:tc>
           <w:tcPr>
             <w:tcW w:w="5670" w:type="dxa"/>
@@ -6902,12 +5872,6 @@
         </w:tc>
       </w:tr>
       <w:tr>
-        <w:tblPrEx>
-          <w:tblCellMar>
-            <w:top w:w="0" w:type="dxa"/>
-            <w:bottom w:w="0" w:type="dxa"/>
-          </w:tblCellMar>
-        </w:tblPrEx>
         <w:tc>
           <w:tcPr>
             <w:tcW w:w="5670" w:type="dxa"/>
@@ -7008,12 +5972,6 @@
         </w:tc>
       </w:tr>
       <w:tr>
-        <w:tblPrEx>
-          <w:tblCellMar>
-            <w:top w:w="0" w:type="dxa"/>
-            <w:bottom w:w="0" w:type="dxa"/>
-          </w:tblCellMar>
-        </w:tblPrEx>
         <w:tc>
           <w:tcPr>
             <w:tcW w:w="5670" w:type="dxa"/>
@@ -7119,12 +6077,6 @@
         </w:tc>
       </w:tr>
       <w:tr>
-        <w:tblPrEx>
-          <w:tblCellMar>
-            <w:top w:w="0" w:type="dxa"/>
-            <w:bottom w:w="0" w:type="dxa"/>
-          </w:tblCellMar>
-        </w:tblPrEx>
         <w:tc>
           <w:tcPr>
             <w:tcW w:w="5670" w:type="dxa"/>
@@ -7225,12 +6177,6 @@
         </w:tc>
       </w:tr>
       <w:tr>
-        <w:tblPrEx>
-          <w:tblCellMar>
-            <w:top w:w="0" w:type="dxa"/>
-            <w:bottom w:w="0" w:type="dxa"/>
-          </w:tblCellMar>
-        </w:tblPrEx>
         <w:tc>
           <w:tcPr>
             <w:tcW w:w="5670" w:type="dxa"/>
@@ -7331,12 +6277,6 @@
         </w:tc>
       </w:tr>
       <w:tr>
-        <w:tblPrEx>
-          <w:tblCellMar>
-            <w:top w:w="0" w:type="dxa"/>
-            <w:bottom w:w="0" w:type="dxa"/>
-          </w:tblCellMar>
-        </w:tblPrEx>
         <w:tc>
           <w:tcPr>
             <w:tcW w:w="5670" w:type="dxa"/>
@@ -7437,12 +6377,6 @@
         </w:tc>
       </w:tr>
       <w:tr>
-        <w:tblPrEx>
-          <w:tblCellMar>
-            <w:top w:w="0" w:type="dxa"/>
-            <w:bottom w:w="0" w:type="dxa"/>
-          </w:tblCellMar>
-        </w:tblPrEx>
         <w:trPr>
           <w:cantSplit/>
           <w:trHeight w:val="1692"/>
@@ -7669,12 +6603,6 @@
         <w:gridCol w:w="1985"/>
       </w:tblGrid>
       <w:tr>
-        <w:tblPrEx>
-          <w:tblCellMar>
-            <w:top w:w="0" w:type="dxa"/>
-            <w:bottom w:w="0" w:type="dxa"/>
-          </w:tblCellMar>
-        </w:tblPrEx>
         <w:trPr>
           <w:cantSplit/>
         </w:trPr>
@@ -7782,12 +6710,6 @@
         </w:tc>
       </w:tr>
       <w:tr>
-        <w:tblPrEx>
-          <w:tblCellMar>
-            <w:top w:w="0" w:type="dxa"/>
-            <w:bottom w:w="0" w:type="dxa"/>
-          </w:tblCellMar>
-        </w:tblPrEx>
         <w:trPr>
           <w:cantSplit/>
         </w:trPr>
@@ -7874,12 +6796,6 @@
         </w:tc>
       </w:tr>
       <w:tr>
-        <w:tblPrEx>
-          <w:tblCellMar>
-            <w:top w:w="0" w:type="dxa"/>
-            <w:bottom w:w="0" w:type="dxa"/>
-          </w:tblCellMar>
-        </w:tblPrEx>
         <w:tc>
           <w:tcPr>
             <w:tcW w:w="4820" w:type="dxa"/>
@@ -7954,12 +6870,6 @@
         </w:tc>
       </w:tr>
       <w:tr>
-        <w:tblPrEx>
-          <w:tblCellMar>
-            <w:top w:w="0" w:type="dxa"/>
-            <w:bottom w:w="0" w:type="dxa"/>
-          </w:tblCellMar>
-        </w:tblPrEx>
         <w:tc>
           <w:tcPr>
             <w:tcW w:w="4820" w:type="dxa"/>
@@ -8034,12 +6944,6 @@
         </w:tc>
       </w:tr>
       <w:tr>
-        <w:tblPrEx>
-          <w:tblCellMar>
-            <w:top w:w="0" w:type="dxa"/>
-            <w:bottom w:w="0" w:type="dxa"/>
-          </w:tblCellMar>
-        </w:tblPrEx>
         <w:tc>
           <w:tcPr>
             <w:tcW w:w="4820" w:type="dxa"/>
@@ -8114,12 +7018,6 @@
         </w:tc>
       </w:tr>
       <w:tr>
-        <w:tblPrEx>
-          <w:tblCellMar>
-            <w:top w:w="0" w:type="dxa"/>
-            <w:bottom w:w="0" w:type="dxa"/>
-          </w:tblCellMar>
-        </w:tblPrEx>
         <w:tc>
           <w:tcPr>
             <w:tcW w:w="4820" w:type="dxa"/>
@@ -8194,12 +7092,6 @@
         </w:tc>
       </w:tr>
       <w:tr>
-        <w:tblPrEx>
-          <w:tblCellMar>
-            <w:top w:w="0" w:type="dxa"/>
-            <w:bottom w:w="0" w:type="dxa"/>
-          </w:tblCellMar>
-        </w:tblPrEx>
         <w:tc>
           <w:tcPr>
             <w:tcW w:w="4820" w:type="dxa"/>
@@ -8277,12 +7169,6 @@
         </w:tc>
       </w:tr>
       <w:tr>
-        <w:tblPrEx>
-          <w:tblCellMar>
-            <w:top w:w="0" w:type="dxa"/>
-            <w:bottom w:w="0" w:type="dxa"/>
-          </w:tblCellMar>
-        </w:tblPrEx>
         <w:tc>
           <w:tcPr>
             <w:tcW w:w="4820" w:type="dxa"/>
@@ -8357,12 +7243,6 @@
         </w:tc>
       </w:tr>
       <w:tr>
-        <w:tblPrEx>
-          <w:tblCellMar>
-            <w:top w:w="0" w:type="dxa"/>
-            <w:bottom w:w="0" w:type="dxa"/>
-          </w:tblCellMar>
-        </w:tblPrEx>
         <w:tc>
           <w:tcPr>
             <w:tcW w:w="4820" w:type="dxa"/>
@@ -8440,12 +7320,6 @@
         </w:tc>
       </w:tr>
       <w:tr>
-        <w:tblPrEx>
-          <w:tblCellMar>
-            <w:top w:w="0" w:type="dxa"/>
-            <w:bottom w:w="0" w:type="dxa"/>
-          </w:tblCellMar>
-        </w:tblPrEx>
         <w:tc>
           <w:tcPr>
             <w:tcW w:w="4820" w:type="dxa"/>
@@ -8520,12 +7394,6 @@
         </w:tc>
       </w:tr>
       <w:tr>
-        <w:tblPrEx>
-          <w:tblCellMar>
-            <w:top w:w="0" w:type="dxa"/>
-            <w:bottom w:w="0" w:type="dxa"/>
-          </w:tblCellMar>
-        </w:tblPrEx>
         <w:tc>
           <w:tcPr>
             <w:tcW w:w="4820" w:type="dxa"/>
@@ -8600,12 +7468,6 @@
         </w:tc>
       </w:tr>
       <w:tr>
-        <w:tblPrEx>
-          <w:tblCellMar>
-            <w:top w:w="0" w:type="dxa"/>
-            <w:bottom w:w="0" w:type="dxa"/>
-          </w:tblCellMar>
-        </w:tblPrEx>
         <w:trPr>
           <w:cantSplit/>
           <w:trHeight w:val="1050"/>
@@ -8648,12 +7510,6 @@
         </w:tc>
       </w:tr>
       <w:tr>
-        <w:tblPrEx>
-          <w:tblCellMar>
-            <w:top w:w="0" w:type="dxa"/>
-            <w:bottom w:w="0" w:type="dxa"/>
-          </w:tblCellMar>
-        </w:tblPrEx>
         <w:trPr>
           <w:trHeight w:val="450"/>
         </w:trPr>
@@ -8753,12 +7609,6 @@
         </w:tc>
       </w:tr>
       <w:tr>
-        <w:tblPrEx>
-          <w:tblCellMar>
-            <w:top w:w="0" w:type="dxa"/>
-            <w:bottom w:w="0" w:type="dxa"/>
-          </w:tblCellMar>
-        </w:tblPrEx>
         <w:trPr>
           <w:trHeight w:val="1050"/>
         </w:trPr>
@@ -10333,6 +9183,50 @@
     <w:lsdException w:name="Subtitle" w:qFormat="1"/>
     <w:lsdException w:name="Strong" w:qFormat="1"/>
     <w:lsdException w:name="Emphasis" w:qFormat="1"/>
+    <w:lsdException w:name="Normal Table" w:semiHidden="1" w:unhideWhenUsed="1"/>
+    <w:lsdException w:name="Table Simple 1" w:semiHidden="1" w:unhideWhenUsed="1"/>
+    <w:lsdException w:name="Table Simple 2" w:semiHidden="1" w:unhideWhenUsed="1"/>
+    <w:lsdException w:name="Table Simple 3" w:semiHidden="1" w:unhideWhenUsed="1"/>
+    <w:lsdException w:name="Table Classic 1" w:semiHidden="1" w:unhideWhenUsed="1"/>
+    <w:lsdException w:name="Table Classic 2" w:semiHidden="1" w:unhideWhenUsed="1"/>
+    <w:lsdException w:name="Table Classic 3" w:semiHidden="1" w:unhideWhenUsed="1"/>
+    <w:lsdException w:name="Table Classic 4" w:semiHidden="1" w:unhideWhenUsed="1"/>
+    <w:lsdException w:name="Table Colorful 1" w:semiHidden="1" w:unhideWhenUsed="1"/>
+    <w:lsdException w:name="Table Colorful 2" w:semiHidden="1" w:unhideWhenUsed="1"/>
+    <w:lsdException w:name="Table Colorful 3" w:semiHidden="1" w:unhideWhenUsed="1"/>
+    <w:lsdException w:name="Table Columns 1" w:semiHidden="1" w:unhideWhenUsed="1"/>
+    <w:lsdException w:name="Table Columns 2" w:semiHidden="1" w:unhideWhenUsed="1"/>
+    <w:lsdException w:name="Table Columns 3" w:semiHidden="1" w:unhideWhenUsed="1"/>
+    <w:lsdException w:name="Table Columns 4" w:semiHidden="1" w:unhideWhenUsed="1"/>
+    <w:lsdException w:name="Table Columns 5" w:semiHidden="1" w:unhideWhenUsed="1"/>
+    <w:lsdException w:name="Table Grid 1" w:semiHidden="1" w:unhideWhenUsed="1"/>
+    <w:lsdException w:name="Table Grid 2" w:semiHidden="1" w:unhideWhenUsed="1"/>
+    <w:lsdException w:name="Table Grid 3" w:semiHidden="1" w:unhideWhenUsed="1"/>
+    <w:lsdException w:name="Table Grid 4" w:semiHidden="1" w:unhideWhenUsed="1"/>
+    <w:lsdException w:name="Table Grid 5" w:semiHidden="1" w:unhideWhenUsed="1"/>
+    <w:lsdException w:name="Table Grid 6" w:semiHidden="1" w:unhideWhenUsed="1"/>
+    <w:lsdException w:name="Table Grid 7" w:semiHidden="1" w:unhideWhenUsed="1"/>
+    <w:lsdException w:name="Table Grid 8" w:semiHidden="1" w:unhideWhenUsed="1"/>
+    <w:lsdException w:name="Table List 1" w:semiHidden="1" w:unhideWhenUsed="1"/>
+    <w:lsdException w:name="Table List 2" w:semiHidden="1" w:unhideWhenUsed="1"/>
+    <w:lsdException w:name="Table List 3" w:semiHidden="1" w:unhideWhenUsed="1"/>
+    <w:lsdException w:name="Table List 4" w:semiHidden="1" w:unhideWhenUsed="1"/>
+    <w:lsdException w:name="Table List 5" w:semiHidden="1" w:unhideWhenUsed="1"/>
+    <w:lsdException w:name="Table List 6" w:semiHidden="1" w:unhideWhenUsed="1"/>
+    <w:lsdException w:name="Table List 7" w:semiHidden="1" w:unhideWhenUsed="1"/>
+    <w:lsdException w:name="Table List 8" w:semiHidden="1" w:unhideWhenUsed="1"/>
+    <w:lsdException w:name="Table 3D effects 1" w:semiHidden="1" w:unhideWhenUsed="1"/>
+    <w:lsdException w:name="Table 3D effects 2" w:semiHidden="1" w:unhideWhenUsed="1"/>
+    <w:lsdException w:name="Table 3D effects 3" w:semiHidden="1" w:unhideWhenUsed="1"/>
+    <w:lsdException w:name="Table Contemporary" w:semiHidden="1" w:unhideWhenUsed="1"/>
+    <w:lsdException w:name="Table Elegant" w:semiHidden="1" w:unhideWhenUsed="1"/>
+    <w:lsdException w:name="Table Professional" w:semiHidden="1" w:unhideWhenUsed="1"/>
+    <w:lsdException w:name="Table Subtle 1" w:semiHidden="1" w:unhideWhenUsed="1"/>
+    <w:lsdException w:name="Table Subtle 2" w:semiHidden="1" w:unhideWhenUsed="1"/>
+    <w:lsdException w:name="Table Web 1" w:semiHidden="1" w:unhideWhenUsed="1"/>
+    <w:lsdException w:name="Table Web 2" w:semiHidden="1" w:unhideWhenUsed="1"/>
+    <w:lsdException w:name="Table Web 3" w:semiHidden="1" w:unhideWhenUsed="1"/>
+    <w:lsdException w:name="Table Theme" w:semiHidden="1" w:unhideWhenUsed="1"/>
     <w:lsdException w:name="Placeholder Text" w:semiHidden="1" w:uiPriority="99"/>
     <w:lsdException w:name="No Spacing" w:uiPriority="1" w:qFormat="1"/>
     <w:lsdException w:name="Light Shading" w:uiPriority="60"/>
@@ -10563,11 +9457,15 @@
   </w:style>
   <w:style w:type="character" w:default="1" w:styleId="Fuentedeprrafopredeter">
     <w:name w:val="Default Paragraph Font"/>
+    <w:uiPriority w:val="1"/>
     <w:semiHidden/>
+    <w:unhideWhenUsed/>
   </w:style>
   <w:style w:type="table" w:default="1" w:styleId="Tablanormal">
     <w:name w:val="Normal Table"/>
+    <w:uiPriority w:val="99"/>
     <w:semiHidden/>
+    <w:unhideWhenUsed/>
     <w:tblPr>
       <w:tblInd w:w="0" w:type="dxa"/>
       <w:tblCellMar>
@@ -10580,7 +9478,9 @@
   </w:style>
   <w:style w:type="numbering" w:default="1" w:styleId="Sinlista">
     <w:name w:val="No List"/>
+    <w:uiPriority w:val="99"/>
     <w:semiHidden/>
+    <w:unhideWhenUsed/>
   </w:style>
   <w:style w:type="paragraph" w:styleId="Textosinformato">
     <w:name w:val="Plain Text"/>

</xml_diff>

<commit_message>
Full de projecte acabat
</commit_message>
<xml_diff>
--- a/FullProjecte_JuditQuintana.docx
+++ b/FullProjecte_JuditQuintana.docx
@@ -524,14 +524,34 @@
         </w:rPr>
         <w:t xml:space="preserve"> </w:t>
       </w:r>
+      <w:proofErr w:type="spellStart"/>
       <w:r>
         <w:rPr>
           <w:rFonts w:ascii="Arial" w:hAnsi="Arial" w:cs="Arial"/>
           <w:sz w:val="27"/>
           <w:szCs w:val="27"/>
         </w:rPr>
-        <w:t>Ajax: Creació d’un Metroidvania</w:t>
+        <w:t>Ajax</w:t>
       </w:r>
+      <w:proofErr w:type="spellEnd"/>
+      <w:r>
+        <w:rPr>
+          <w:rFonts w:ascii="Arial" w:hAnsi="Arial" w:cs="Arial"/>
+          <w:sz w:val="27"/>
+          <w:szCs w:val="27"/>
+        </w:rPr>
+        <w:t xml:space="preserve">: Creació d’un </w:t>
+      </w:r>
+      <w:proofErr w:type="spellStart"/>
+      <w:r>
+        <w:rPr>
+          <w:rFonts w:ascii="Arial" w:hAnsi="Arial" w:cs="Arial"/>
+          <w:sz w:val="27"/>
+          <w:szCs w:val="27"/>
+        </w:rPr>
+        <w:t>Metroidvania</w:t>
+      </w:r>
+      <w:proofErr w:type="spellEnd"/>
     </w:p>
     <w:p>
       <w:pPr>
@@ -645,6 +665,435 @@
                 <w:sz w:val="24"/>
               </w:rPr>
             </w:pPr>
+            <w:r>
+              <w:rPr>
+                <w:rFonts w:ascii="Arial" w:hAnsi="Arial"/>
+                <w:b/>
+                <w:bCs/>
+                <w:sz w:val="24"/>
+              </w:rPr>
+              <w:t xml:space="preserve">Antecedents: </w:t>
+            </w:r>
+            <w:r>
+              <w:rPr>
+                <w:rFonts w:ascii="Arial" w:hAnsi="Arial"/>
+                <w:sz w:val="24"/>
+              </w:rPr>
+              <w:t xml:space="preserve">El gènere </w:t>
+            </w:r>
+            <w:proofErr w:type="spellStart"/>
+            <w:r>
+              <w:rPr>
+                <w:rFonts w:ascii="Arial" w:hAnsi="Arial"/>
+                <w:sz w:val="24"/>
+              </w:rPr>
+              <w:t>Metroidvania</w:t>
+            </w:r>
+            <w:proofErr w:type="spellEnd"/>
+            <w:r>
+              <w:rPr>
+                <w:rFonts w:ascii="Arial" w:hAnsi="Arial"/>
+                <w:sz w:val="24"/>
+              </w:rPr>
+              <w:t xml:space="preserve"> és un subgènere de videojoc d'acció-aventura basat en un concepte de plataformes no lineal. Aquests inclouen un gran món connectat que el jugador pot explorar, però l'accés a part del món es limita per portes o altres mecanismes que només s'obriran després que el jugador hagi adquirit certs articles especials o habilitats en el joc. Tot i haver-hi una gran diversitat de </w:t>
+            </w:r>
+            <w:proofErr w:type="spellStart"/>
+            <w:r>
+              <w:rPr>
+                <w:rFonts w:ascii="Arial" w:hAnsi="Arial"/>
+                <w:sz w:val="24"/>
+              </w:rPr>
+              <w:t>Metroidvanias</w:t>
+            </w:r>
+            <w:proofErr w:type="spellEnd"/>
+            <w:r>
+              <w:rPr>
+                <w:rFonts w:ascii="Arial" w:hAnsi="Arial"/>
+                <w:sz w:val="24"/>
+              </w:rPr>
+              <w:t xml:space="preserve">, s'ha explorat poc la temàtica </w:t>
+            </w:r>
+            <w:proofErr w:type="spellStart"/>
+            <w:r>
+              <w:rPr>
+                <w:rFonts w:ascii="Arial" w:hAnsi="Arial"/>
+                <w:sz w:val="24"/>
+              </w:rPr>
+              <w:t>steampunk</w:t>
+            </w:r>
+            <w:proofErr w:type="spellEnd"/>
+            <w:r>
+              <w:rPr>
+                <w:rFonts w:ascii="Arial" w:hAnsi="Arial"/>
+                <w:sz w:val="24"/>
+              </w:rPr>
+              <w:t xml:space="preserve"> i amb un món no connectat.</w:t>
+            </w:r>
+          </w:p>
+          <w:p>
+            <w:pPr>
+              <w:pStyle w:val="Textosinformato"/>
+              <w:rPr>
+                <w:rFonts w:ascii="Arial" w:hAnsi="Arial"/>
+                <w:b/>
+                <w:bCs/>
+                <w:sz w:val="24"/>
+              </w:rPr>
+            </w:pPr>
+          </w:p>
+          <w:p>
+            <w:pPr>
+              <w:pStyle w:val="Textosinformato"/>
+              <w:rPr>
+                <w:rFonts w:ascii="Arial" w:hAnsi="Arial"/>
+                <w:b/>
+                <w:bCs/>
+                <w:sz w:val="24"/>
+              </w:rPr>
+            </w:pPr>
+            <w:r>
+              <w:rPr>
+                <w:rFonts w:ascii="Arial" w:hAnsi="Arial"/>
+                <w:b/>
+                <w:bCs/>
+                <w:sz w:val="24"/>
+              </w:rPr>
+              <w:t xml:space="preserve">Objecte: </w:t>
+            </w:r>
+            <w:r>
+              <w:rPr>
+                <w:rFonts w:ascii="Arial" w:hAnsi="Arial"/>
+                <w:sz w:val="24"/>
+              </w:rPr>
+              <w:t xml:space="preserve">Volem desenvolupar un </w:t>
+            </w:r>
+            <w:proofErr w:type="spellStart"/>
+            <w:r>
+              <w:rPr>
+                <w:rFonts w:ascii="Arial" w:hAnsi="Arial"/>
+                <w:sz w:val="24"/>
+              </w:rPr>
+              <w:t>Metroidvania</w:t>
+            </w:r>
+            <w:proofErr w:type="spellEnd"/>
+            <w:r>
+              <w:rPr>
+                <w:rFonts w:ascii="Arial" w:hAnsi="Arial"/>
+                <w:sz w:val="24"/>
+              </w:rPr>
+              <w:t xml:space="preserve"> 2D amb perspectiva lateral explorant aquest subtema poc tocat dins del gènere.</w:t>
+            </w:r>
+          </w:p>
+          <w:p>
+            <w:pPr>
+              <w:pStyle w:val="Textosinformato"/>
+              <w:rPr>
+                <w:rFonts w:ascii="Arial" w:hAnsi="Arial"/>
+                <w:b/>
+                <w:bCs/>
+                <w:sz w:val="24"/>
+              </w:rPr>
+            </w:pPr>
+          </w:p>
+          <w:p>
+            <w:pPr>
+              <w:pStyle w:val="Textosinformato"/>
+              <w:rPr>
+                <w:rFonts w:ascii="Arial" w:hAnsi="Arial"/>
+                <w:sz w:val="24"/>
+              </w:rPr>
+            </w:pPr>
+            <w:r>
+              <w:rPr>
+                <w:rFonts w:ascii="Arial" w:hAnsi="Arial"/>
+                <w:b/>
+                <w:bCs/>
+                <w:sz w:val="24"/>
+              </w:rPr>
+              <w:t xml:space="preserve">Abast: </w:t>
+            </w:r>
+            <w:r>
+              <w:rPr>
+                <w:rFonts w:ascii="Arial" w:hAnsi="Arial"/>
+                <w:sz w:val="24"/>
+              </w:rPr>
+              <w:t xml:space="preserve">El projecte es durà a terme amb el motor de videojocs </w:t>
+            </w:r>
+            <w:proofErr w:type="spellStart"/>
+            <w:r>
+              <w:rPr>
+                <w:rFonts w:ascii="Arial" w:hAnsi="Arial"/>
+                <w:sz w:val="24"/>
+              </w:rPr>
+              <w:t>Unity</w:t>
+            </w:r>
+            <w:proofErr w:type="spellEnd"/>
+            <w:r>
+              <w:rPr>
+                <w:rFonts w:ascii="Arial" w:hAnsi="Arial"/>
+                <w:sz w:val="24"/>
+              </w:rPr>
+              <w:t xml:space="preserve"> i amb C# com a llenguatge de </w:t>
+            </w:r>
+            <w:proofErr w:type="spellStart"/>
+            <w:r>
+              <w:rPr>
+                <w:rFonts w:ascii="Arial" w:hAnsi="Arial"/>
+                <w:sz w:val="24"/>
+              </w:rPr>
+              <w:t>Scripting</w:t>
+            </w:r>
+            <w:proofErr w:type="spellEnd"/>
+            <w:r>
+              <w:rPr>
+                <w:rFonts w:ascii="Arial" w:hAnsi="Arial"/>
+                <w:sz w:val="24"/>
+              </w:rPr>
+              <w:t xml:space="preserve">. És farà servir una estètica flat i serà animada amb algun software especialitzat en animació 2d amb bones com </w:t>
+            </w:r>
+            <w:proofErr w:type="spellStart"/>
+            <w:r>
+              <w:rPr>
+                <w:rFonts w:ascii="Arial" w:hAnsi="Arial"/>
+                <w:sz w:val="24"/>
+              </w:rPr>
+              <w:t>spine</w:t>
+            </w:r>
+            <w:proofErr w:type="spellEnd"/>
+            <w:r>
+              <w:rPr>
+                <w:rFonts w:ascii="Arial" w:hAnsi="Arial"/>
+                <w:sz w:val="24"/>
+              </w:rPr>
+              <w:t xml:space="preserve"> o </w:t>
+            </w:r>
+            <w:proofErr w:type="spellStart"/>
+            <w:r>
+              <w:rPr>
+                <w:rFonts w:ascii="Arial" w:hAnsi="Arial"/>
+                <w:sz w:val="24"/>
+              </w:rPr>
+              <w:t>dragon</w:t>
+            </w:r>
+            <w:proofErr w:type="spellEnd"/>
+            <w:r>
+              <w:rPr>
+                <w:rFonts w:ascii="Arial" w:hAnsi="Arial"/>
+                <w:sz w:val="24"/>
+              </w:rPr>
+              <w:t xml:space="preserve"> bones.</w:t>
+            </w:r>
+          </w:p>
+          <w:p>
+            <w:pPr>
+              <w:pStyle w:val="Textosinformato"/>
+              <w:rPr>
+                <w:rFonts w:ascii="Arial" w:hAnsi="Arial"/>
+                <w:sz w:val="24"/>
+              </w:rPr>
+            </w:pPr>
+            <w:r>
+              <w:rPr>
+                <w:rFonts w:ascii="Arial" w:hAnsi="Arial"/>
+                <w:sz w:val="24"/>
+              </w:rPr>
+              <w:t>El videojoc contindrà:</w:t>
+            </w:r>
+          </w:p>
+          <w:p>
+            <w:pPr>
+              <w:pStyle w:val="Textosinformato"/>
+              <w:ind w:left="709"/>
+              <w:rPr>
+                <w:rFonts w:ascii="Arial" w:hAnsi="Arial"/>
+                <w:sz w:val="24"/>
+              </w:rPr>
+            </w:pPr>
+            <w:r>
+              <w:rPr>
+                <w:rFonts w:ascii="Arial" w:hAnsi="Arial"/>
+                <w:sz w:val="24"/>
+              </w:rPr>
+              <w:t xml:space="preserve">• Aprendre a utilitzar </w:t>
+            </w:r>
+            <w:proofErr w:type="spellStart"/>
+            <w:r>
+              <w:rPr>
+                <w:rFonts w:ascii="Arial" w:hAnsi="Arial"/>
+                <w:sz w:val="24"/>
+              </w:rPr>
+              <w:t>Unity</w:t>
+            </w:r>
+            <w:proofErr w:type="spellEnd"/>
+            <w:r>
+              <w:rPr>
+                <w:rFonts w:ascii="Arial" w:hAnsi="Arial"/>
+                <w:sz w:val="24"/>
+              </w:rPr>
+              <w:t xml:space="preserve"> i els diferents paquets dels quals farem ús.</w:t>
+            </w:r>
+          </w:p>
+          <w:p>
+            <w:pPr>
+              <w:pStyle w:val="Textosinformato"/>
+              <w:ind w:left="709"/>
+              <w:rPr>
+                <w:rFonts w:ascii="Arial" w:hAnsi="Arial"/>
+                <w:sz w:val="24"/>
+              </w:rPr>
+            </w:pPr>
+            <w:r>
+              <w:rPr>
+                <w:rFonts w:ascii="Arial" w:hAnsi="Arial"/>
+                <w:sz w:val="24"/>
+              </w:rPr>
+              <w:t>• Estudiar una de les eines d'animació 2D.</w:t>
+            </w:r>
+          </w:p>
+          <w:p>
+            <w:pPr>
+              <w:pStyle w:val="Textosinformato"/>
+              <w:ind w:left="709"/>
+              <w:rPr>
+                <w:rFonts w:ascii="Arial" w:hAnsi="Arial"/>
+                <w:sz w:val="24"/>
+              </w:rPr>
+            </w:pPr>
+            <w:r>
+              <w:rPr>
+                <w:rFonts w:ascii="Arial" w:hAnsi="Arial"/>
+                <w:sz w:val="24"/>
+              </w:rPr>
+              <w:t>• Formar-nos en el llenguatge C#.</w:t>
+            </w:r>
+          </w:p>
+          <w:p>
+            <w:pPr>
+              <w:pStyle w:val="Textosinformato"/>
+              <w:ind w:left="709"/>
+              <w:rPr>
+                <w:rFonts w:ascii="Arial" w:hAnsi="Arial"/>
+                <w:sz w:val="24"/>
+              </w:rPr>
+            </w:pPr>
+            <w:r>
+              <w:rPr>
+                <w:rFonts w:ascii="Arial" w:hAnsi="Arial"/>
+                <w:sz w:val="24"/>
+              </w:rPr>
+              <w:t>• Disseny i implementació de les mecàniques bàsiques del videojoc</w:t>
+            </w:r>
+          </w:p>
+          <w:p>
+            <w:pPr>
+              <w:pStyle w:val="Textosinformato"/>
+              <w:ind w:left="709"/>
+              <w:rPr>
+                <w:rFonts w:ascii="Arial" w:hAnsi="Arial"/>
+                <w:sz w:val="24"/>
+              </w:rPr>
+            </w:pPr>
+            <w:r>
+              <w:rPr>
+                <w:rFonts w:ascii="Arial" w:hAnsi="Arial"/>
+                <w:sz w:val="24"/>
+              </w:rPr>
+              <w:t>• Implementació de les diferents escenes que compondran el món.</w:t>
+            </w:r>
+          </w:p>
+          <w:p>
+            <w:pPr>
+              <w:pStyle w:val="Textosinformato"/>
+              <w:ind w:left="709"/>
+              <w:rPr>
+                <w:rFonts w:ascii="Arial" w:hAnsi="Arial"/>
+                <w:sz w:val="24"/>
+              </w:rPr>
+            </w:pPr>
+            <w:r>
+              <w:rPr>
+                <w:rFonts w:ascii="Arial" w:hAnsi="Arial"/>
+                <w:sz w:val="24"/>
+              </w:rPr>
+              <w:t xml:space="preserve">• Aplicació d'intel·ligència artificial en alguns dels NPC amb </w:t>
+            </w:r>
+            <w:proofErr w:type="spellStart"/>
+            <w:r>
+              <w:rPr>
+                <w:rFonts w:ascii="Arial" w:hAnsi="Arial"/>
+                <w:sz w:val="24"/>
+              </w:rPr>
+              <w:t>Unity</w:t>
+            </w:r>
+            <w:proofErr w:type="spellEnd"/>
+            <w:r>
+              <w:rPr>
+                <w:rFonts w:ascii="Arial" w:hAnsi="Arial"/>
+                <w:sz w:val="24"/>
+              </w:rPr>
+              <w:t xml:space="preserve"> </w:t>
+            </w:r>
+            <w:proofErr w:type="spellStart"/>
+            <w:r>
+              <w:rPr>
+                <w:rFonts w:ascii="Arial" w:hAnsi="Arial"/>
+                <w:sz w:val="24"/>
+              </w:rPr>
+              <w:t>MLAgents</w:t>
+            </w:r>
+            <w:proofErr w:type="spellEnd"/>
+            <w:r>
+              <w:rPr>
+                <w:rFonts w:ascii="Arial" w:hAnsi="Arial"/>
+                <w:sz w:val="24"/>
+              </w:rPr>
+              <w:t>.</w:t>
+            </w:r>
+          </w:p>
+          <w:p>
+            <w:pPr>
+              <w:pStyle w:val="Textosinformato"/>
+              <w:ind w:left="709"/>
+              <w:rPr>
+                <w:rFonts w:ascii="Arial" w:hAnsi="Arial"/>
+                <w:sz w:val="24"/>
+              </w:rPr>
+            </w:pPr>
+            <w:r>
+              <w:rPr>
+                <w:rFonts w:ascii="Arial" w:hAnsi="Arial"/>
+                <w:sz w:val="24"/>
+              </w:rPr>
+              <w:t>• Compartir el desenvolupament del videojoc per les xarxes social per donar-li visibilitat</w:t>
+            </w:r>
+          </w:p>
+          <w:p>
+            <w:pPr>
+              <w:pStyle w:val="Textosinformato"/>
+              <w:ind w:left="709"/>
+              <w:rPr>
+                <w:rFonts w:ascii="Arial" w:hAnsi="Arial"/>
+                <w:sz w:val="24"/>
+              </w:rPr>
+            </w:pPr>
+            <w:r>
+              <w:rPr>
+                <w:rFonts w:ascii="Arial" w:hAnsi="Arial"/>
+                <w:sz w:val="24"/>
+              </w:rPr>
+              <w:t>• Revisió i finalització de la documentació.</w:t>
+            </w:r>
+          </w:p>
+          <w:p>
+            <w:pPr>
+              <w:pStyle w:val="Textosinformato"/>
+              <w:rPr>
+                <w:rFonts w:ascii="Arial" w:hAnsi="Arial"/>
+                <w:b/>
+                <w:bCs/>
+                <w:sz w:val="24"/>
+              </w:rPr>
+            </w:pPr>
           </w:p>
           <w:p>
             <w:pPr>
@@ -652,132 +1101,89 @@
               <w:jc w:val="both"/>
               <w:rPr>
                 <w:rFonts w:ascii="Arial" w:hAnsi="Arial"/>
-                <w:sz w:val="22"/>
-                <w:szCs w:val="18"/>
-              </w:rPr>
-            </w:pPr>
-            <w:r>
-              <w:rPr>
-                <w:rFonts w:ascii="Arial" w:hAnsi="Arial"/>
-                <w:sz w:val="22"/>
-                <w:szCs w:val="18"/>
-              </w:rPr>
-              <w:t>El gènere Metroidvania és un subgènere de videojoc d'acció-aventura basat en un concepte de plataformes no lineal. Aquests inclouen un gran món connectat que el jugador pot explorar, però l'accés a part del món es limita per portes o altres mecanismes que només s'obriran després que el jugador hagi adquirit uns articles especials, eines, armes o habilitats en el joc. De vegades, per aconseguir aquests beneficis cal que el jugador torni a parts explorades anteriorment. Típicament, són jocs de plataforma bi-dimensional.</w:t>
-            </w:r>
-          </w:p>
-          <w:p>
-            <w:pPr>
-              <w:pStyle w:val="Textosinformato"/>
-              <w:jc w:val="both"/>
-              <w:rPr>
-                <w:rFonts w:ascii="Arial" w:hAnsi="Arial"/>
-                <w:sz w:val="22"/>
-                <w:szCs w:val="18"/>
-              </w:rPr>
-            </w:pPr>
-          </w:p>
-          <w:p>
-            <w:pPr>
-              <w:pStyle w:val="Textosinformato"/>
-              <w:jc w:val="both"/>
-              <w:rPr>
-                <w:rFonts w:ascii="Arial" w:hAnsi="Arial"/>
-                <w:sz w:val="22"/>
-                <w:szCs w:val="18"/>
-              </w:rPr>
-            </w:pPr>
-            <w:r>
-              <w:rPr>
-                <w:rFonts w:ascii="Arial" w:hAnsi="Arial"/>
-                <w:sz w:val="22"/>
-                <w:szCs w:val="18"/>
-              </w:rPr>
-              <w:t>L'objectiu principal del nostre PFG és desenvolupar un Metroidvania 2D amb el motor de videojocs Unity. Una de les característiques que donaran rellevància al projecte, és l'aplicació d'intel·ligència artificial en el mateix. A més a més el volem donar a conèixer en el món dels videojocs indie, això ens porta a la creació de diversos punts digitals com la creació d'una conta d'Instagram i el desenvolupament de la pàgina web del videojoc. Un cop finalitzat el projecte es posarà, el codi font del Metroidvania, a domini públic a GitHub.</w:t>
-            </w:r>
-          </w:p>
-          <w:p>
-            <w:pPr>
-              <w:pStyle w:val="Textosinformato"/>
-              <w:jc w:val="both"/>
-              <w:rPr>
-                <w:rFonts w:ascii="Arial" w:hAnsi="Arial"/>
-                <w:sz w:val="22"/>
-                <w:szCs w:val="18"/>
-              </w:rPr>
-            </w:pPr>
-          </w:p>
-          <w:p>
-            <w:pPr>
-              <w:pStyle w:val="Textosinformato"/>
-              <w:jc w:val="both"/>
-              <w:rPr>
-                <w:rFonts w:ascii="Arial" w:hAnsi="Arial"/>
-                <w:sz w:val="22"/>
-                <w:szCs w:val="18"/>
-              </w:rPr>
-            </w:pPr>
-            <w:r>
-              <w:rPr>
-                <w:rFonts w:ascii="Arial" w:hAnsi="Arial"/>
-                <w:sz w:val="22"/>
-                <w:szCs w:val="18"/>
-              </w:rPr>
-              <w:t>Aquest treball el faré conjuntament amb en Wilber E. Bermeo Quito. Utilitzarem la metodologia Kanban per repartir-nos les tasques. Farem servir GitHub com a repositori extern per compartir el projecte. GitHub té la possibilitat de crear projectes basats en la metodologia esmentada. A més a més, té una interfície que ens permet crear features, especificar-les i assignar-les, molt similar a altres eines de gestió de projectes, però integrat directament en el repositori. Gràcies a aquestes eines es podrà fer el recorregut de la distribució de tasques.</w:t>
-            </w:r>
-          </w:p>
-          <w:p>
-            <w:pPr>
-              <w:pStyle w:val="Textosinformato"/>
-              <w:rPr>
-                <w:rFonts w:ascii="Arial" w:hAnsi="Arial"/>
-                <w:sz w:val="24"/>
-              </w:rPr>
-            </w:pPr>
-          </w:p>
-          <w:p>
-            <w:pPr>
-              <w:pStyle w:val="Textosinformato"/>
-              <w:rPr>
-                <w:rFonts w:ascii="Arial" w:hAnsi="Arial"/>
-                <w:sz w:val="24"/>
-              </w:rPr>
-            </w:pPr>
-          </w:p>
-          <w:p>
-            <w:pPr>
-              <w:pStyle w:val="Textosinformato"/>
-              <w:rPr>
-                <w:rFonts w:ascii="Arial" w:hAnsi="Arial"/>
-                <w:sz w:val="24"/>
-              </w:rPr>
-            </w:pPr>
-          </w:p>
-          <w:p>
-            <w:pPr>
-              <w:pStyle w:val="Textosinformato"/>
-              <w:rPr>
-                <w:rFonts w:ascii="Arial" w:hAnsi="Arial"/>
-                <w:sz w:val="24"/>
-              </w:rPr>
-            </w:pPr>
-          </w:p>
-          <w:p>
-            <w:pPr>
-              <w:pStyle w:val="Textosinformato"/>
-              <w:rPr>
-                <w:rFonts w:ascii="Arial" w:hAnsi="Arial"/>
-                <w:sz w:val="24"/>
-              </w:rPr>
-            </w:pPr>
-          </w:p>
-          <w:p>
-            <w:pPr>
-              <w:pStyle w:val="Textosinformato"/>
-              <w:rPr>
-                <w:rFonts w:ascii="Arial" w:hAnsi="Arial"/>
-                <w:sz w:val="28"/>
-              </w:rPr>
-            </w:pPr>
+                <w:sz w:val="24"/>
+              </w:rPr>
+            </w:pPr>
+            <w:r>
+              <w:rPr>
+                <w:rFonts w:ascii="Arial" w:hAnsi="Arial"/>
+                <w:b/>
+                <w:bCs/>
+                <w:sz w:val="24"/>
+              </w:rPr>
+              <w:t xml:space="preserve">Equip: </w:t>
+            </w:r>
+            <w:r>
+              <w:rPr>
+                <w:rFonts w:ascii="Arial" w:hAnsi="Arial"/>
+                <w:sz w:val="24"/>
+              </w:rPr>
+              <w:t xml:space="preserve">Aquest treball el faré conjuntament amb en </w:t>
+            </w:r>
+            <w:proofErr w:type="spellStart"/>
+            <w:r>
+              <w:rPr>
+                <w:rFonts w:ascii="Arial" w:hAnsi="Arial"/>
+                <w:sz w:val="24"/>
+              </w:rPr>
+              <w:t>Wilber</w:t>
+            </w:r>
+            <w:proofErr w:type="spellEnd"/>
+            <w:r>
+              <w:rPr>
+                <w:rFonts w:ascii="Arial" w:hAnsi="Arial"/>
+                <w:sz w:val="24"/>
+              </w:rPr>
+              <w:t xml:space="preserve"> E. </w:t>
+            </w:r>
+            <w:proofErr w:type="spellStart"/>
+            <w:r>
+              <w:rPr>
+                <w:rFonts w:ascii="Arial" w:hAnsi="Arial"/>
+                <w:sz w:val="24"/>
+              </w:rPr>
+              <w:t>Bermeo</w:t>
+            </w:r>
+            <w:proofErr w:type="spellEnd"/>
+            <w:r>
+              <w:rPr>
+                <w:rFonts w:ascii="Arial" w:hAnsi="Arial"/>
+                <w:sz w:val="24"/>
+              </w:rPr>
+              <w:t xml:space="preserve"> Quito. Farem servir la metodologia </w:t>
+            </w:r>
+            <w:proofErr w:type="spellStart"/>
+            <w:r>
+              <w:rPr>
+                <w:rFonts w:ascii="Arial" w:hAnsi="Arial"/>
+                <w:sz w:val="24"/>
+              </w:rPr>
+              <w:t>Kanban</w:t>
+            </w:r>
+            <w:proofErr w:type="spellEnd"/>
+            <w:r>
+              <w:rPr>
+                <w:rFonts w:ascii="Arial" w:hAnsi="Arial"/>
+                <w:sz w:val="24"/>
+              </w:rPr>
+              <w:t xml:space="preserve">. Farem ús de GitHub com a </w:t>
+            </w:r>
+            <w:proofErr w:type="spellStart"/>
+            <w:r>
+              <w:rPr>
+                <w:rFonts w:ascii="Arial" w:hAnsi="Arial"/>
+                <w:sz w:val="24"/>
+              </w:rPr>
+              <w:t>repositori</w:t>
+            </w:r>
+            <w:proofErr w:type="spellEnd"/>
+            <w:r>
+              <w:rPr>
+                <w:rFonts w:ascii="Arial" w:hAnsi="Arial"/>
+                <w:sz w:val="24"/>
+              </w:rPr>
+              <w:t xml:space="preserve"> extern i com eina de gestió de projectes.</w:t>
+            </w:r>
           </w:p>
         </w:tc>
       </w:tr>
@@ -1022,8 +1428,19 @@
                 <w:sz w:val="22"/>
                 <w:szCs w:val="28"/>
               </w:rPr>
-              <w:t>Gustavo Patow</w:t>
-            </w:r>
+              <w:t xml:space="preserve">Gustavo </w:t>
+            </w:r>
+            <w:proofErr w:type="spellStart"/>
+            <w:r>
+              <w:rPr>
+                <w:rFonts w:ascii="Arial" w:hAnsi="Arial"/>
+                <w:bCs/>
+                <w:sz w:val="22"/>
+                <w:szCs w:val="28"/>
+              </w:rPr>
+              <w:t>Patow</w:t>
+            </w:r>
+            <w:proofErr w:type="spellEnd"/>
           </w:p>
           <w:p>
             <w:pPr>
@@ -1033,12 +1450,21 @@
                 <w:sz w:val="28"/>
               </w:rPr>
             </w:pPr>
+            <w:proofErr w:type="spellStart"/>
             <w:r>
               <w:rPr>
                 <w:rFonts w:ascii="Arial" w:hAnsi="Arial"/>
                 <w:sz w:val="28"/>
               </w:rPr>
-              <w:t>Dept:</w:t>
+              <w:t>Dept</w:t>
+            </w:r>
+            <w:proofErr w:type="spellEnd"/>
+            <w:r>
+              <w:rPr>
+                <w:rFonts w:ascii="Arial" w:hAnsi="Arial"/>
+                <w:sz w:val="28"/>
+              </w:rPr>
+              <w:t>:</w:t>
             </w:r>
             <w:r>
               <w:rPr>
@@ -8810,6 +9236,119 @@
     </w:lvl>
   </w:abstractNum>
   <w:abstractNum w:abstractNumId="4" w15:restartNumberingAfterBreak="0">
+    <w:nsid w:val="33075466"/>
+    <w:multiLevelType w:val="hybridMultilevel"/>
+    <w:tmpl w:val="04242346"/>
+    <w:lvl w:ilvl="0" w:tplc="0C0A0001">
+      <w:start w:val="1"/>
+      <w:numFmt w:val="bullet"/>
+      <w:lvlText w:val=""/>
+      <w:lvlJc w:val="left"/>
+      <w:pPr>
+        <w:ind w:left="720" w:hanging="360"/>
+      </w:pPr>
+      <w:rPr>
+        <w:rFonts w:ascii="Symbol" w:hAnsi="Symbol" w:hint="default"/>
+      </w:rPr>
+    </w:lvl>
+    <w:lvl w:ilvl="1" w:tplc="0C0A0003" w:tentative="1">
+      <w:start w:val="1"/>
+      <w:numFmt w:val="bullet"/>
+      <w:lvlText w:val="o"/>
+      <w:lvlJc w:val="left"/>
+      <w:pPr>
+        <w:ind w:left="1440" w:hanging="360"/>
+      </w:pPr>
+      <w:rPr>
+        <w:rFonts w:ascii="Courier New" w:hAnsi="Courier New" w:cs="Courier New" w:hint="default"/>
+      </w:rPr>
+    </w:lvl>
+    <w:lvl w:ilvl="2" w:tplc="0C0A0005" w:tentative="1">
+      <w:start w:val="1"/>
+      <w:numFmt w:val="bullet"/>
+      <w:lvlText w:val=""/>
+      <w:lvlJc w:val="left"/>
+      <w:pPr>
+        <w:ind w:left="2160" w:hanging="360"/>
+      </w:pPr>
+      <w:rPr>
+        <w:rFonts w:ascii="Wingdings" w:hAnsi="Wingdings" w:hint="default"/>
+      </w:rPr>
+    </w:lvl>
+    <w:lvl w:ilvl="3" w:tplc="0C0A0001" w:tentative="1">
+      <w:start w:val="1"/>
+      <w:numFmt w:val="bullet"/>
+      <w:lvlText w:val=""/>
+      <w:lvlJc w:val="left"/>
+      <w:pPr>
+        <w:ind w:left="2880" w:hanging="360"/>
+      </w:pPr>
+      <w:rPr>
+        <w:rFonts w:ascii="Symbol" w:hAnsi="Symbol" w:hint="default"/>
+      </w:rPr>
+    </w:lvl>
+    <w:lvl w:ilvl="4" w:tplc="0C0A0003" w:tentative="1">
+      <w:start w:val="1"/>
+      <w:numFmt w:val="bullet"/>
+      <w:lvlText w:val="o"/>
+      <w:lvlJc w:val="left"/>
+      <w:pPr>
+        <w:ind w:left="3600" w:hanging="360"/>
+      </w:pPr>
+      <w:rPr>
+        <w:rFonts w:ascii="Courier New" w:hAnsi="Courier New" w:cs="Courier New" w:hint="default"/>
+      </w:rPr>
+    </w:lvl>
+    <w:lvl w:ilvl="5" w:tplc="0C0A0005" w:tentative="1">
+      <w:start w:val="1"/>
+      <w:numFmt w:val="bullet"/>
+      <w:lvlText w:val=""/>
+      <w:lvlJc w:val="left"/>
+      <w:pPr>
+        <w:ind w:left="4320" w:hanging="360"/>
+      </w:pPr>
+      <w:rPr>
+        <w:rFonts w:ascii="Wingdings" w:hAnsi="Wingdings" w:hint="default"/>
+      </w:rPr>
+    </w:lvl>
+    <w:lvl w:ilvl="6" w:tplc="0C0A0001" w:tentative="1">
+      <w:start w:val="1"/>
+      <w:numFmt w:val="bullet"/>
+      <w:lvlText w:val=""/>
+      <w:lvlJc w:val="left"/>
+      <w:pPr>
+        <w:ind w:left="5040" w:hanging="360"/>
+      </w:pPr>
+      <w:rPr>
+        <w:rFonts w:ascii="Symbol" w:hAnsi="Symbol" w:hint="default"/>
+      </w:rPr>
+    </w:lvl>
+    <w:lvl w:ilvl="7" w:tplc="0C0A0003" w:tentative="1">
+      <w:start w:val="1"/>
+      <w:numFmt w:val="bullet"/>
+      <w:lvlText w:val="o"/>
+      <w:lvlJc w:val="left"/>
+      <w:pPr>
+        <w:ind w:left="5760" w:hanging="360"/>
+      </w:pPr>
+      <w:rPr>
+        <w:rFonts w:ascii="Courier New" w:hAnsi="Courier New" w:cs="Courier New" w:hint="default"/>
+      </w:rPr>
+    </w:lvl>
+    <w:lvl w:ilvl="8" w:tplc="0C0A0005" w:tentative="1">
+      <w:start w:val="1"/>
+      <w:numFmt w:val="bullet"/>
+      <w:lvlText w:val=""/>
+      <w:lvlJc w:val="left"/>
+      <w:pPr>
+        <w:ind w:left="6480" w:hanging="360"/>
+      </w:pPr>
+      <w:rPr>
+        <w:rFonts w:ascii="Wingdings" w:hAnsi="Wingdings" w:hint="default"/>
+      </w:rPr>
+    </w:lvl>
+  </w:abstractNum>
+  <w:abstractNum w:abstractNumId="5" w15:restartNumberingAfterBreak="0">
     <w:nsid w:val="34071F61"/>
     <w:multiLevelType w:val="singleLevel"/>
     <w:tmpl w:val="9940B912"/>
@@ -8829,7 +9368,7 @@
       </w:rPr>
     </w:lvl>
   </w:abstractNum>
-  <w:abstractNum w:abstractNumId="5" w15:restartNumberingAfterBreak="0">
+  <w:abstractNum w:abstractNumId="6" w15:restartNumberingAfterBreak="0">
     <w:nsid w:val="4F582191"/>
     <w:multiLevelType w:val="hybridMultilevel"/>
     <w:tmpl w:val="F3665066"/>
@@ -8969,7 +9508,7 @@
       </w:rPr>
     </w:lvl>
   </w:abstractNum>
-  <w:abstractNum w:abstractNumId="6" w15:restartNumberingAfterBreak="0">
+  <w:abstractNum w:abstractNumId="7" w15:restartNumberingAfterBreak="0">
     <w:nsid w:val="61D6242A"/>
     <w:multiLevelType w:val="multilevel"/>
     <w:tmpl w:val="17D4868E"/>
@@ -9109,7 +9648,7 @@
       </w:rPr>
     </w:lvl>
   </w:abstractNum>
-  <w:abstractNum w:abstractNumId="7" w15:restartNumberingAfterBreak="0">
+  <w:abstractNum w:abstractNumId="8" w15:restartNumberingAfterBreak="0">
     <w:nsid w:val="665A5FDC"/>
     <w:multiLevelType w:val="singleLevel"/>
     <w:tmpl w:val="0C0A0011"/>
@@ -9133,13 +9672,13 @@
     <w:abstractNumId w:val="0"/>
   </w:num>
   <w:num w:numId="2">
-    <w:abstractNumId w:val="7"/>
+    <w:abstractNumId w:val="8"/>
   </w:num>
   <w:num w:numId="3">
     <w:abstractNumId w:val="3"/>
   </w:num>
   <w:num w:numId="4">
-    <w:abstractNumId w:val="4"/>
+    <w:abstractNumId w:val="5"/>
   </w:num>
   <w:num w:numId="5">
     <w:abstractNumId w:val="2"/>
@@ -9148,10 +9687,13 @@
     <w:abstractNumId w:val="1"/>
   </w:num>
   <w:num w:numId="7">
-    <w:abstractNumId w:val="5"/>
+    <w:abstractNumId w:val="6"/>
   </w:num>
   <w:num w:numId="8">
-    <w:abstractNumId w:val="6"/>
+    <w:abstractNumId w:val="7"/>
+  </w:num>
+  <w:num w:numId="9">
+    <w:abstractNumId w:val="4"/>
   </w:num>
 </w:numbering>
 </file>

</xml_diff>

<commit_message>
Last version of project sheet
</commit_message>
<xml_diff>
--- a/FullProjecte_JuditQuintana.docx
+++ b/FullProjecte_JuditQuintana.docx
@@ -21,7 +21,7 @@
       <w:r>
         <w:rPr>
           <w:noProof/>
-          <w:lang w:eastAsia="ca-ES"/>
+          <w:lang w:val="en-US" w:eastAsia="en-US"/>
         </w:rPr>
         <w:drawing>
           <wp:inline distT="0" distB="0" distL="0" distR="0" wp14:anchorId="3D5B5D3B" wp14:editId="54C4134E">
@@ -568,25 +568,7 @@
                 <w:sz w:val="27"/>
                 <w:szCs w:val="27"/>
               </w:rPr>
-              <w:t xml:space="preserve">joc d’estil </w:t>
-            </w:r>
-            <w:proofErr w:type="spellStart"/>
-            <w:r>
-              <w:rPr>
-                <w:rFonts w:ascii="Arial" w:hAnsi="Arial" w:cs="Arial"/>
-                <w:sz w:val="27"/>
-                <w:szCs w:val="27"/>
-              </w:rPr>
-              <w:t>Metroidvania</w:t>
-            </w:r>
-            <w:proofErr w:type="spellEnd"/>
-            <w:r>
-              <w:rPr>
-                <w:rFonts w:ascii="Arial" w:hAnsi="Arial" w:cs="Arial"/>
-                <w:sz w:val="27"/>
-                <w:szCs w:val="27"/>
-              </w:rPr>
-              <w:t xml:space="preserve"> 2D amb perspectiva lateral</w:t>
+              <w:t>joc d’estil Metroidvania 2D amb perspectiva lateral</w:t>
             </w:r>
           </w:p>
         </w:tc>
@@ -707,55 +689,63 @@
                 <w:rFonts w:ascii="Arial" w:hAnsi="Arial"/>
                 <w:sz w:val="24"/>
               </w:rPr>
-              <w:t xml:space="preserve">El gènere </w:t>
-            </w:r>
-            <w:proofErr w:type="spellStart"/>
-            <w:r>
-              <w:rPr>
-                <w:rFonts w:ascii="Arial" w:hAnsi="Arial"/>
-                <w:sz w:val="24"/>
-              </w:rPr>
-              <w:t>Metroidvania</w:t>
-            </w:r>
-            <w:proofErr w:type="spellEnd"/>
-            <w:r>
-              <w:rPr>
-                <w:rFonts w:ascii="Arial" w:hAnsi="Arial"/>
-                <w:sz w:val="24"/>
-              </w:rPr>
-              <w:t xml:space="preserve"> és un subgènere de videojoc d'acció-aventura basat en un concepte de plataformes no lineal. Aquests inclouen un gran món connectat que el jugador pot explorar, però l'accés a part del món es limita per portes o altres mecanismes que només s'obriran després que el jugador hagi adquirit certs articles especials o habilitats en el joc. Tot i haver-hi una gran diversitat de </w:t>
-            </w:r>
-            <w:proofErr w:type="spellStart"/>
-            <w:r>
-              <w:rPr>
-                <w:rFonts w:ascii="Arial" w:hAnsi="Arial"/>
-                <w:sz w:val="24"/>
-              </w:rPr>
-              <w:t>Metroidvanias</w:t>
-            </w:r>
-            <w:proofErr w:type="spellEnd"/>
-            <w:r>
-              <w:rPr>
-                <w:rFonts w:ascii="Arial" w:hAnsi="Arial"/>
-                <w:sz w:val="24"/>
-              </w:rPr>
-              <w:t xml:space="preserve">, s'ha explorat poc la temàtica </w:t>
-            </w:r>
-            <w:proofErr w:type="spellStart"/>
-            <w:r>
-              <w:rPr>
-                <w:rFonts w:ascii="Arial" w:hAnsi="Arial"/>
-                <w:sz w:val="24"/>
-              </w:rPr>
-              <w:t>steampunk</w:t>
-            </w:r>
-            <w:proofErr w:type="spellEnd"/>
-            <w:r>
-              <w:rPr>
-                <w:rFonts w:ascii="Arial" w:hAnsi="Arial"/>
-                <w:sz w:val="24"/>
-              </w:rPr>
-              <w:t xml:space="preserve"> i encara menys amb un món no connectat.</w:t>
+              <w:t>El gènere Metroidvania és un subgènere de videojoc d'acció-aventura basat en un concepte de pl</w:t>
+            </w:r>
+            <w:r>
+              <w:rPr>
+                <w:rFonts w:ascii="Arial" w:hAnsi="Arial"/>
+                <w:sz w:val="24"/>
+              </w:rPr>
+              <w:t>ataformes</w:t>
+            </w:r>
+            <w:r>
+              <w:rPr>
+                <w:rFonts w:ascii="Arial" w:hAnsi="Arial"/>
+                <w:sz w:val="24"/>
+              </w:rPr>
+              <w:t>, amb jugabilitat</w:t>
+            </w:r>
+            <w:r>
+              <w:rPr>
+                <w:rFonts w:ascii="Arial" w:hAnsi="Arial"/>
+                <w:sz w:val="24"/>
+              </w:rPr>
+              <w:t xml:space="preserve"> no lineal. Aquests inclouen un gran món connectat </w:t>
+            </w:r>
+            <w:r>
+              <w:rPr>
+                <w:rFonts w:ascii="Arial" w:hAnsi="Arial"/>
+                <w:sz w:val="24"/>
+              </w:rPr>
+              <w:t>on</w:t>
+            </w:r>
+            <w:r>
+              <w:rPr>
+                <w:rFonts w:ascii="Arial" w:hAnsi="Arial"/>
+                <w:sz w:val="24"/>
+              </w:rPr>
+              <w:t xml:space="preserve"> el jugador pot explorar, però l'accés a part</w:t>
+            </w:r>
+            <w:r>
+              <w:rPr>
+                <w:rFonts w:ascii="Arial" w:hAnsi="Arial"/>
+                <w:sz w:val="24"/>
+              </w:rPr>
+              <w:t>s</w:t>
+            </w:r>
+            <w:r>
+              <w:rPr>
+                <w:rFonts w:ascii="Arial" w:hAnsi="Arial"/>
+                <w:sz w:val="24"/>
+              </w:rPr>
+              <w:t xml:space="preserve"> del </w:t>
+            </w:r>
+            <w:r>
+              <w:rPr>
+                <w:rFonts w:ascii="Arial" w:hAnsi="Arial"/>
+                <w:sz w:val="24"/>
+              </w:rPr>
+              <w:t>món es limita per portes o altres mecanismes que només s'obriran després que el jugador hagi adquirit certs articles especials o habilitats en el joc. Tot i haver-hi una gran diversitat de Metroidvanias, s'ha explorat poc la temàtica steampunk i encara menys amb un món no connectat.</w:t>
             </w:r>
           </w:p>
           <w:p>
@@ -782,39 +772,7 @@
                 <w:rFonts w:ascii="Arial" w:hAnsi="Arial"/>
                 <w:sz w:val="24"/>
               </w:rPr>
-              <w:t xml:space="preserve">L’objectiu d’aquest TFG és desenvolupar un joc </w:t>
-            </w:r>
-            <w:proofErr w:type="spellStart"/>
-            <w:r>
-              <w:rPr>
-                <w:rFonts w:ascii="Arial" w:hAnsi="Arial"/>
-                <w:sz w:val="24"/>
-              </w:rPr>
-              <w:t>Metroidvania</w:t>
-            </w:r>
-            <w:proofErr w:type="spellEnd"/>
-            <w:r>
-              <w:rPr>
-                <w:rFonts w:ascii="Arial" w:hAnsi="Arial"/>
-                <w:sz w:val="24"/>
-              </w:rPr>
-              <w:t xml:space="preserve"> 2D amb perspectiva lateral, amb temàtica i mecàniques pròpies de l’estil </w:t>
-            </w:r>
-            <w:proofErr w:type="spellStart"/>
-            <w:r>
-              <w:rPr>
-                <w:rFonts w:ascii="Arial" w:hAnsi="Arial"/>
-                <w:sz w:val="24"/>
-              </w:rPr>
-              <w:t>steampunk</w:t>
-            </w:r>
-            <w:proofErr w:type="spellEnd"/>
-            <w:r>
-              <w:rPr>
-                <w:rFonts w:ascii="Arial" w:hAnsi="Arial"/>
-                <w:sz w:val="24"/>
-              </w:rPr>
-              <w:t>, explorant aquest subtema poc tocat dins del gènere.</w:t>
+              <w:t>L’objectiu d’aquest TFG és desenvolupar un joc Metroidvania 2D amb perspectiva lateral, amb temàtica i mecàniques pròpies de l’estil steampunk, explorant aquest subtema poc tocat dins del gènere.</w:t>
             </w:r>
           </w:p>
           <w:p>
@@ -839,151 +797,7 @@
                 <w:rFonts w:ascii="Arial" w:hAnsi="Arial"/>
                 <w:sz w:val="24"/>
               </w:rPr>
-              <w:t xml:space="preserve"> El projecte es durà a terme amb el motor de videojocs </w:t>
-            </w:r>
-            <w:proofErr w:type="spellStart"/>
-            <w:r>
-              <w:rPr>
-                <w:rFonts w:ascii="Arial" w:hAnsi="Arial"/>
-                <w:sz w:val="24"/>
-              </w:rPr>
-              <w:t>Unity</w:t>
-            </w:r>
-            <w:proofErr w:type="spellEnd"/>
-            <w:r>
-              <w:rPr>
-                <w:rFonts w:ascii="Arial" w:hAnsi="Arial"/>
-                <w:sz w:val="24"/>
-              </w:rPr>
-              <w:t xml:space="preserve"> i amb C# com a llenguatge de </w:t>
-            </w:r>
-            <w:proofErr w:type="spellStart"/>
-            <w:r>
-              <w:rPr>
-                <w:rFonts w:ascii="Arial" w:hAnsi="Arial"/>
-                <w:sz w:val="24"/>
-              </w:rPr>
-              <w:t>Scripting</w:t>
-            </w:r>
-            <w:proofErr w:type="spellEnd"/>
-            <w:r>
-              <w:rPr>
-                <w:rFonts w:ascii="Arial" w:hAnsi="Arial"/>
-                <w:sz w:val="24"/>
-              </w:rPr>
-              <w:t xml:space="preserve">. És farà servir una estètica flat i serà animada amb algun software especialitzat en animació 2d amb </w:t>
-            </w:r>
-            <w:proofErr w:type="spellStart"/>
-            <w:r>
-              <w:rPr>
-                <w:rFonts w:ascii="Arial" w:hAnsi="Arial"/>
-                <w:sz w:val="24"/>
-              </w:rPr>
-              <w:t>ósos</w:t>
-            </w:r>
-            <w:proofErr w:type="spellEnd"/>
-            <w:r>
-              <w:rPr>
-                <w:rFonts w:ascii="Arial" w:hAnsi="Arial"/>
-                <w:sz w:val="24"/>
-              </w:rPr>
-              <w:t xml:space="preserve">, com per exemple </w:t>
-            </w:r>
-            <w:proofErr w:type="spellStart"/>
-            <w:r>
-              <w:rPr>
-                <w:rFonts w:ascii="Arial" w:hAnsi="Arial"/>
-                <w:sz w:val="24"/>
-              </w:rPr>
-              <w:t>Spine</w:t>
-            </w:r>
-            <w:proofErr w:type="spellEnd"/>
-            <w:r>
-              <w:rPr>
-                <w:rFonts w:ascii="Arial" w:hAnsi="Arial"/>
-                <w:sz w:val="24"/>
-              </w:rPr>
-              <w:t xml:space="preserve"> o </w:t>
-            </w:r>
-            <w:proofErr w:type="spellStart"/>
-            <w:r>
-              <w:rPr>
-                <w:rFonts w:ascii="Arial" w:hAnsi="Arial"/>
-                <w:sz w:val="24"/>
-              </w:rPr>
-              <w:t>Dragon</w:t>
-            </w:r>
-            <w:proofErr w:type="spellEnd"/>
-            <w:r>
-              <w:rPr>
-                <w:rFonts w:ascii="Arial" w:hAnsi="Arial"/>
-                <w:sz w:val="24"/>
-              </w:rPr>
-              <w:t xml:space="preserve"> Bones. A més, es faran servir llibreries i </w:t>
-            </w:r>
-            <w:proofErr w:type="spellStart"/>
-            <w:r>
-              <w:rPr>
-                <w:rFonts w:ascii="Arial" w:hAnsi="Arial"/>
-                <w:sz w:val="24"/>
-              </w:rPr>
-              <w:t>plugins</w:t>
-            </w:r>
-            <w:proofErr w:type="spellEnd"/>
-            <w:r>
-              <w:rPr>
-                <w:rFonts w:ascii="Arial" w:hAnsi="Arial"/>
-                <w:sz w:val="24"/>
-              </w:rPr>
-              <w:t xml:space="preserve"> propis del desenvolupament en </w:t>
-            </w:r>
-            <w:proofErr w:type="spellStart"/>
-            <w:r>
-              <w:rPr>
-                <w:rFonts w:ascii="Arial" w:hAnsi="Arial"/>
-                <w:sz w:val="24"/>
-              </w:rPr>
-              <w:t>Unity</w:t>
-            </w:r>
-            <w:proofErr w:type="spellEnd"/>
-            <w:r>
-              <w:rPr>
-                <w:rFonts w:ascii="Arial" w:hAnsi="Arial"/>
-                <w:sz w:val="24"/>
-              </w:rPr>
-              <w:t xml:space="preserve">.  Farem servir la metodologia </w:t>
-            </w:r>
-            <w:proofErr w:type="spellStart"/>
-            <w:r>
-              <w:rPr>
-                <w:rFonts w:ascii="Arial" w:hAnsi="Arial"/>
-                <w:sz w:val="24"/>
-              </w:rPr>
-              <w:t>Kanban</w:t>
-            </w:r>
-            <w:proofErr w:type="spellEnd"/>
-            <w:r>
-              <w:rPr>
-                <w:rFonts w:ascii="Arial" w:hAnsi="Arial"/>
-                <w:sz w:val="24"/>
-              </w:rPr>
-              <w:t xml:space="preserve">. Farem ús de GitHub com a </w:t>
-            </w:r>
-            <w:proofErr w:type="spellStart"/>
-            <w:r>
-              <w:rPr>
-                <w:rFonts w:ascii="Arial" w:hAnsi="Arial"/>
-                <w:sz w:val="24"/>
-              </w:rPr>
-              <w:t>repositori</w:t>
-            </w:r>
-            <w:proofErr w:type="spellEnd"/>
-            <w:r>
-              <w:rPr>
-                <w:rFonts w:ascii="Arial" w:hAnsi="Arial"/>
-                <w:sz w:val="24"/>
-              </w:rPr>
-              <w:t xml:space="preserve"> extern i com eina de gestió de projectes. Els punts principals del desenvolupament inclouen, però no es limiten, a:</w:t>
+              <w:t xml:space="preserve"> El projecte es durà a terme amb el motor de videojocs Unity i amb C# com a llenguatge de Scripting. És farà servir una estètica flat i serà animada amb algun software especialitzat en animació 2d amb ósos, com per exemple Spine o Dragon Bones. A més, es faran servir llibreries i plugins propis del desenvolupament en Unity.  Farem servir la metodologia Kanban. Farem ús de GitHub com a repositori extern i com eina de gestió de projectes. Els punts principals del desenvolupament inclouen, però no es limiten, a:</w:t>
             </w:r>
           </w:p>
           <w:p>
@@ -1000,23 +814,7 @@
                 <w:rFonts w:ascii="Arial" w:hAnsi="Arial"/>
                 <w:sz w:val="24"/>
               </w:rPr>
-              <w:t xml:space="preserve">• Aprendre a utilitzar </w:t>
-            </w:r>
-            <w:proofErr w:type="spellStart"/>
-            <w:r>
-              <w:rPr>
-                <w:rFonts w:ascii="Arial" w:hAnsi="Arial"/>
-                <w:sz w:val="24"/>
-              </w:rPr>
-              <w:t>Unity</w:t>
-            </w:r>
-            <w:proofErr w:type="spellEnd"/>
-            <w:r>
-              <w:rPr>
-                <w:rFonts w:ascii="Arial" w:hAnsi="Arial"/>
-                <w:sz w:val="24"/>
-              </w:rPr>
-              <w:t xml:space="preserve"> i els diferents paquets dels quals farem ús.</w:t>
+              <w:t>• Aprendre a utilitzar Unity i els diferents paquets dels quals farem ús.</w:t>
             </w:r>
           </w:p>
           <w:p>
@@ -1101,81 +899,8 @@
                 <w:rFonts w:ascii="Arial" w:hAnsi="Arial"/>
                 <w:sz w:val="24"/>
               </w:rPr>
-              <w:t xml:space="preserve">• Aplicació d'intel·ligència artificial en els NPC amb </w:t>
-            </w:r>
-            <w:proofErr w:type="spellStart"/>
-            <w:r>
-              <w:rPr>
-                <w:rFonts w:ascii="Arial" w:hAnsi="Arial"/>
-                <w:sz w:val="24"/>
-              </w:rPr>
-              <w:t>Unity</w:t>
-            </w:r>
-            <w:proofErr w:type="spellEnd"/>
-            <w:r>
-              <w:rPr>
-                <w:rFonts w:ascii="Arial" w:hAnsi="Arial"/>
-                <w:sz w:val="24"/>
-              </w:rPr>
-              <w:t xml:space="preserve">. Per això s’estudiaran diferents </w:t>
-            </w:r>
-            <w:proofErr w:type="spellStart"/>
-            <w:r>
-              <w:rPr>
-                <w:rFonts w:ascii="Arial" w:hAnsi="Arial"/>
-                <w:sz w:val="24"/>
-              </w:rPr>
-              <w:t>possibilitatsm</w:t>
-            </w:r>
-            <w:proofErr w:type="spellEnd"/>
-            <w:r>
-              <w:rPr>
-                <w:rFonts w:ascii="Arial" w:hAnsi="Arial"/>
-                <w:sz w:val="24"/>
-              </w:rPr>
-              <w:t xml:space="preserve">, incloent-hi les Màquies d’Estats Finits, els Arbres de </w:t>
-            </w:r>
-            <w:proofErr w:type="spellStart"/>
-            <w:r>
-              <w:rPr>
-                <w:rFonts w:ascii="Arial" w:hAnsi="Arial"/>
-                <w:sz w:val="24"/>
-              </w:rPr>
-              <w:t>Desició</w:t>
-            </w:r>
-            <w:proofErr w:type="spellEnd"/>
-            <w:r>
-              <w:rPr>
-                <w:rFonts w:ascii="Arial" w:hAnsi="Arial"/>
-                <w:sz w:val="24"/>
-              </w:rPr>
-              <w:t xml:space="preserve">, i, si es pot, l’ús d’agents amb </w:t>
-            </w:r>
-            <w:proofErr w:type="spellStart"/>
-            <w:r>
-              <w:rPr>
-                <w:rFonts w:ascii="Arial" w:hAnsi="Arial"/>
-                <w:sz w:val="24"/>
-              </w:rPr>
-              <w:t>Unity</w:t>
-            </w:r>
-            <w:proofErr w:type="spellEnd"/>
-            <w:r>
-              <w:rPr>
-                <w:rFonts w:ascii="Arial" w:hAnsi="Arial"/>
-                <w:sz w:val="24"/>
-              </w:rPr>
-              <w:t xml:space="preserve"> </w:t>
-            </w:r>
-            <w:proofErr w:type="spellStart"/>
-            <w:r>
-              <w:rPr>
-                <w:rFonts w:ascii="Arial" w:hAnsi="Arial"/>
-                <w:sz w:val="24"/>
-              </w:rPr>
-              <w:t>MLAgents</w:t>
-            </w:r>
-            <w:proofErr w:type="spellEnd"/>
+              <w:t>• Aplicació d'intel·ligència artificial en els NPC amb Unity. Per això s’estudiaran diferents possibilitatsm, incloent-hi les Màquies d’Estats Finits, els Arbres de Desició, i, si es pot, l’ús d’agents amb Unity MLAgents</w:t>
+            </w:r>
           </w:p>
           <w:p>
             <w:pPr>
@@ -1217,39 +942,7 @@
                 <w:rFonts w:ascii="Arial" w:hAnsi="Arial"/>
                 <w:sz w:val="24"/>
               </w:rPr>
-              <w:t xml:space="preserve">Aquest treball el faré conjuntament amb en </w:t>
-            </w:r>
-            <w:proofErr w:type="spellStart"/>
-            <w:r>
-              <w:rPr>
-                <w:rFonts w:ascii="Arial" w:hAnsi="Arial"/>
-                <w:sz w:val="24"/>
-              </w:rPr>
-              <w:t>Wilber</w:t>
-            </w:r>
-            <w:proofErr w:type="spellEnd"/>
-            <w:r>
-              <w:rPr>
-                <w:rFonts w:ascii="Arial" w:hAnsi="Arial"/>
-                <w:sz w:val="24"/>
-              </w:rPr>
-              <w:t xml:space="preserve"> E. </w:t>
-            </w:r>
-            <w:proofErr w:type="spellStart"/>
-            <w:r>
-              <w:rPr>
-                <w:rFonts w:ascii="Arial" w:hAnsi="Arial"/>
-                <w:sz w:val="24"/>
-              </w:rPr>
-              <w:t>Bermeo</w:t>
-            </w:r>
-            <w:proofErr w:type="spellEnd"/>
-            <w:r>
-              <w:rPr>
-                <w:rFonts w:ascii="Arial" w:hAnsi="Arial"/>
-                <w:sz w:val="24"/>
-              </w:rPr>
-              <w:t xml:space="preserve"> Quito.</w:t>
+              <w:t>Aquest treball el faré conjuntament amb en Wilber E. Bermeo Quito.</w:t>
             </w:r>
           </w:p>
         </w:tc>
@@ -1481,19 +1174,8 @@
                 <w:sz w:val="22"/>
                 <w:szCs w:val="28"/>
               </w:rPr>
-              <w:t xml:space="preserve">Gustavo </w:t>
-            </w:r>
-            <w:proofErr w:type="spellStart"/>
-            <w:r>
-              <w:rPr>
-                <w:rFonts w:ascii="Arial" w:hAnsi="Arial"/>
-                <w:bCs/>
-                <w:sz w:val="22"/>
-                <w:szCs w:val="28"/>
-              </w:rPr>
-              <w:t>Patow</w:t>
-            </w:r>
-            <w:proofErr w:type="spellEnd"/>
+              <w:t>Gustavo Patow</w:t>
+            </w:r>
           </w:p>
           <w:p>
             <w:pPr>
@@ -1503,21 +1185,12 @@
                 <w:sz w:val="28"/>
               </w:rPr>
             </w:pPr>
-            <w:proofErr w:type="spellStart"/>
             <w:r>
               <w:rPr>
                 <w:rFonts w:ascii="Arial" w:hAnsi="Arial"/>
                 <w:sz w:val="28"/>
               </w:rPr>
-              <w:t>Dept</w:t>
-            </w:r>
-            <w:proofErr w:type="spellEnd"/>
-            <w:r>
-              <w:rPr>
-                <w:rFonts w:ascii="Arial" w:hAnsi="Arial"/>
-                <w:sz w:val="28"/>
-              </w:rPr>
-              <w:t>:</w:t>
+              <w:t>Dept:</w:t>
             </w:r>
             <w:r>
               <w:rPr>
@@ -1785,6 +1458,7 @@
           </w:p>
           <w:p>
             <w:pPr>
+              <w:ind w:firstLine="709"/>
               <w:rPr>
                 <w:rFonts w:ascii="Arial" w:hAnsi="Arial" w:cs="Arial"/>
                 <w:b/>
@@ -8843,7 +8517,7 @@
         <w:noProof/>
         <w:sz w:val="24"/>
       </w:rPr>
-      <w:t>2</w:t>
+      <w:t>1</w:t>
     </w:r>
     <w:r>
       <w:rPr>
@@ -9699,7 +9373,6 @@
     <w:lsdException w:name="Strong" w:qFormat="1"/>
     <w:lsdException w:name="Emphasis" w:qFormat="1"/>
     <w:lsdException w:name="HTML Keyboard" w:semiHidden="1" w:unhideWhenUsed="1"/>
-    <w:lsdException w:name="Normal Table" w:semiHidden="1" w:unhideWhenUsed="1"/>
     <w:lsdException w:name="annotation subject" w:semiHidden="1" w:unhideWhenUsed="1"/>
     <w:lsdException w:name="No List" w:semiHidden="1" w:unhideWhenUsed="1"/>
     <w:lsdException w:name="Outline List 1" w:semiHidden="1" w:unhideWhenUsed="1"/>
@@ -9742,11 +9415,8 @@
     <w:lsdException w:name="Table Contemporary" w:semiHidden="1" w:unhideWhenUsed="1"/>
     <w:lsdException w:name="Table Elegant" w:semiHidden="1" w:unhideWhenUsed="1"/>
     <w:lsdException w:name="Table Professional" w:semiHidden="1" w:unhideWhenUsed="1"/>
-    <w:lsdException w:name="Table Subtle 1" w:semiHidden="1" w:unhideWhenUsed="1"/>
     <w:lsdException w:name="Table Subtle 2" w:semiHidden="1" w:unhideWhenUsed="1"/>
     <w:lsdException w:name="Table Web 1" w:semiHidden="1" w:unhideWhenUsed="1"/>
-    <w:lsdException w:name="Table Web 2" w:semiHidden="1" w:unhideWhenUsed="1"/>
-    <w:lsdException w:name="Table Web 3" w:semiHidden="1" w:unhideWhenUsed="1"/>
     <w:lsdException w:name="Balloon Text" w:semiHidden="1" w:unhideWhenUsed="1"/>
     <w:lsdException w:name="Table Theme" w:semiHidden="1" w:unhideWhenUsed="1"/>
     <w:lsdException w:name="Placeholder Text" w:semiHidden="1" w:uiPriority="99"/>

</xml_diff>

<commit_message>
PDF only signed by me. Project sheet
</commit_message>
<xml_diff>
--- a/FullProjecte_JuditQuintana.docx
+++ b/FullProjecte_JuditQuintana.docx
@@ -477,7 +477,7 @@
                 <w:rFonts w:ascii="Arial" w:hAnsi="Arial"/>
                 <w:sz w:val="24"/>
               </w:rPr>
-              <w:t>5</w:t>
+              <w:t>7</w:t>
             </w:r>
             <w:r>
               <w:rPr>
@@ -1029,6 +1029,13 @@
               </w:rPr>
               <w:t>El full de TFG és revisat en la comissió:</w:t>
             </w:r>
+            <w:r>
+              <w:rPr>
+                <w:rFonts w:ascii="Arial" w:hAnsi="Arial"/>
+                <w:sz w:val="28"/>
+              </w:rPr>
+              <w:t xml:space="preserve"> Juny</w:t>
+            </w:r>
           </w:p>
           <w:p>
             <w:pPr>
@@ -1338,7 +1345,21 @@
                 <w:rFonts w:ascii="Arial" w:hAnsi="Arial"/>
                 <w:sz w:val="24"/>
               </w:rPr>
-              <w:t>25/01/2022</w:t>
+              <w:t>2</w:t>
+            </w:r>
+            <w:r>
+              <w:rPr>
+                <w:rFonts w:ascii="Arial" w:hAnsi="Arial"/>
+                <w:sz w:val="24"/>
+              </w:rPr>
+              <w:t>8</w:t>
+            </w:r>
+            <w:r>
+              <w:rPr>
+                <w:rFonts w:ascii="Arial" w:hAnsi="Arial"/>
+                <w:sz w:val="24"/>
+              </w:rPr>
+              <w:t>/01/2022</w:t>
             </w:r>
           </w:p>
         </w:tc>
@@ -9373,6 +9394,7 @@
     <w:lsdException w:name="Strong" w:qFormat="1"/>
     <w:lsdException w:name="Emphasis" w:qFormat="1"/>
     <w:lsdException w:name="HTML Keyboard" w:semiHidden="1" w:unhideWhenUsed="1"/>
+    <w:lsdException w:name="Normal Table" w:semiHidden="1" w:unhideWhenUsed="1"/>
     <w:lsdException w:name="annotation subject" w:semiHidden="1" w:unhideWhenUsed="1"/>
     <w:lsdException w:name="No List" w:semiHidden="1" w:unhideWhenUsed="1"/>
     <w:lsdException w:name="Outline List 1" w:semiHidden="1" w:unhideWhenUsed="1"/>
@@ -9415,8 +9437,11 @@
     <w:lsdException w:name="Table Contemporary" w:semiHidden="1" w:unhideWhenUsed="1"/>
     <w:lsdException w:name="Table Elegant" w:semiHidden="1" w:unhideWhenUsed="1"/>
     <w:lsdException w:name="Table Professional" w:semiHidden="1" w:unhideWhenUsed="1"/>
+    <w:lsdException w:name="Table Subtle 1" w:semiHidden="1" w:unhideWhenUsed="1"/>
     <w:lsdException w:name="Table Subtle 2" w:semiHidden="1" w:unhideWhenUsed="1"/>
     <w:lsdException w:name="Table Web 1" w:semiHidden="1" w:unhideWhenUsed="1"/>
+    <w:lsdException w:name="Table Web 2" w:semiHidden="1" w:unhideWhenUsed="1"/>
+    <w:lsdException w:name="Table Web 3" w:semiHidden="1" w:unhideWhenUsed="1"/>
     <w:lsdException w:name="Balloon Text" w:semiHidden="1" w:unhideWhenUsed="1"/>
     <w:lsdException w:name="Table Theme" w:semiHidden="1" w:unhideWhenUsed="1"/>
     <w:lsdException w:name="Placeholder Text" w:semiHidden="1" w:uiPriority="99"/>

</xml_diff>